<commit_message>
add installation in data csv
</commit_message>
<xml_diff>
--- a/ProjectInfo/UserManual.docx
+++ b/ProjectInfo/UserManual.docx
@@ -481,6 +481,185 @@
         <w:t>In Replay Mode</w:t>
       </w:r>
     </w:p>
+    <w:tbl>
+      <w:tblPr>
+        <w:tblStyle w:val="TableGrid"/>
+        <w:tblW w:w="0" w:type="auto"/>
+        <w:tblLook w:val="04A0" w:firstRow="1" w:lastRow="0" w:firstColumn="1" w:lastColumn="0" w:noHBand="0" w:noVBand="1"/>
+      </w:tblPr>
+      <w:tblGrid>
+        <w:gridCol w:w="4675"/>
+        <w:gridCol w:w="4675"/>
+      </w:tblGrid>
+      <w:tr>
+        <w:tc>
+          <w:tcPr>
+            <w:tcW w:w="4675" w:type="dxa"/>
+          </w:tcPr>
+          <w:p>
+            <w:pPr>
+              <w:pStyle w:val="NoSpacing"/>
+            </w:pPr>
+            <w:r>
+              <w:t>Action</w:t>
+            </w:r>
+          </w:p>
+        </w:tc>
+        <w:tc>
+          <w:tcPr>
+            <w:tcW w:w="4675" w:type="dxa"/>
+          </w:tcPr>
+          <w:p>
+            <w:pPr>
+              <w:pStyle w:val="NoSpacing"/>
+            </w:pPr>
+            <w:r>
+              <w:t>Key</w:t>
+            </w:r>
+          </w:p>
+        </w:tc>
+      </w:tr>
+      <w:tr>
+        <w:tc>
+          <w:tcPr>
+            <w:tcW w:w="4675" w:type="dxa"/>
+          </w:tcPr>
+          <w:p>
+            <w:pPr>
+              <w:pStyle w:val="NoSpacing"/>
+            </w:pPr>
+            <w:r>
+              <w:t>Return / Settings Menu</w:t>
+            </w:r>
+          </w:p>
+        </w:tc>
+        <w:tc>
+          <w:tcPr>
+            <w:tcW w:w="4675" w:type="dxa"/>
+          </w:tcPr>
+          <w:p>
+            <w:pPr>
+              <w:pStyle w:val="NoSpacing"/>
+            </w:pPr>
+            <w:r>
+              <w:t>ESC</w:t>
+            </w:r>
+          </w:p>
+        </w:tc>
+      </w:tr>
+      <w:tr>
+        <w:tc>
+          <w:tcPr>
+            <w:tcW w:w="4675" w:type="dxa"/>
+          </w:tcPr>
+          <w:p>
+            <w:pPr>
+              <w:pStyle w:val="NoSpacing"/>
+            </w:pPr>
+            <w:r>
+              <w:t>Move camera view</w:t>
+            </w:r>
+          </w:p>
+        </w:tc>
+        <w:tc>
+          <w:tcPr>
+            <w:tcW w:w="4675" w:type="dxa"/>
+          </w:tcPr>
+          <w:p>
+            <w:pPr>
+              <w:pStyle w:val="NoSpacing"/>
+            </w:pPr>
+            <w:r>
+              <w:t>Mouse Right Click + Mouse Movement</w:t>
+            </w:r>
+          </w:p>
+        </w:tc>
+      </w:tr>
+      <w:tr>
+        <w:tc>
+          <w:tcPr>
+            <w:tcW w:w="4675" w:type="dxa"/>
+          </w:tcPr>
+          <w:p>
+            <w:pPr>
+              <w:pStyle w:val="NoSpacing"/>
+            </w:pPr>
+            <w:r>
+              <w:t>Zoom in/out</w:t>
+            </w:r>
+          </w:p>
+        </w:tc>
+        <w:tc>
+          <w:tcPr>
+            <w:tcW w:w="4675" w:type="dxa"/>
+          </w:tcPr>
+          <w:p>
+            <w:pPr>
+              <w:pStyle w:val="NoSpacing"/>
+            </w:pPr>
+            <w:r>
+              <w:t>Mouse scroll</w:t>
+            </w:r>
+          </w:p>
+        </w:tc>
+      </w:tr>
+      <w:tr>
+        <w:tc>
+          <w:tcPr>
+            <w:tcW w:w="4675" w:type="dxa"/>
+          </w:tcPr>
+          <w:p>
+            <w:pPr>
+              <w:pStyle w:val="NoSpacing"/>
+            </w:pPr>
+            <w:r>
+              <w:t>Change Drilling Leader Tower details visibility</w:t>
+            </w:r>
+          </w:p>
+        </w:tc>
+        <w:tc>
+          <w:tcPr>
+            <w:tcW w:w="4675" w:type="dxa"/>
+          </w:tcPr>
+          <w:p>
+            <w:pPr>
+              <w:pStyle w:val="NoSpacing"/>
+            </w:pPr>
+            <w:r>
+              <w:t>V</w:t>
+            </w:r>
+          </w:p>
+        </w:tc>
+      </w:tr>
+      <w:tr>
+        <w:tc>
+          <w:tcPr>
+            <w:tcW w:w="4675" w:type="dxa"/>
+          </w:tcPr>
+          <w:p>
+            <w:pPr>
+              <w:pStyle w:val="NoSpacing"/>
+            </w:pPr>
+            <w:r>
+              <w:t>Change Terrain Layer visibility</w:t>
+            </w:r>
+          </w:p>
+        </w:tc>
+        <w:tc>
+          <w:tcPr>
+            <w:tcW w:w="4675" w:type="dxa"/>
+          </w:tcPr>
+          <w:p>
+            <w:pPr>
+              <w:pStyle w:val="NoSpacing"/>
+            </w:pPr>
+            <w:r>
+              <w:t>T</w:t>
+            </w:r>
+          </w:p>
+        </w:tc>
+      </w:tr>
+    </w:tbl>
     <w:p>
       <w:pPr>
         <w:pStyle w:val="NoSpacing"/>
@@ -663,7 +842,6 @@
               <v:path gradientshapeok="t" o:connecttype="rect"/>
             </v:shapetype>
             <v:shape id="Text Box 2" o:spid="_x0000_s1026" type="#_x0000_t202" alt="Saipem Classification - General Use" style="position:absolute;margin-left:0;margin-top:0;width:127pt;height:25.75pt;z-index:251659264;visibility:visible;mso-wrap-style:none;mso-wrap-distance-left:0;mso-wrap-distance-top:0;mso-wrap-distance-right:0;mso-wrap-distance-bottom:0;mso-position-horizontal:center;mso-position-horizontal-relative:page;mso-position-vertical:bottom;mso-position-vertical-relative:page;v-text-anchor:bottom" o:gfxdata="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" filled="f" stroked="f">
-              <v:fill o:detectmouseclick="t"/>
               <v:textbox style="mso-fit-shape-to-text:t" inset="0,0,0,15pt">
                 <w:txbxContent>
                   <w:p>
@@ -794,7 +972,6 @@
               <v:path gradientshapeok="t" o:connecttype="rect"/>
             </v:shapetype>
             <v:shape id="Text Box 3" o:spid="_x0000_s1027" type="#_x0000_t202" alt="Saipem Classification - General Use" style="position:absolute;margin-left:0;margin-top:0;width:127pt;height:25.75pt;z-index:251660288;visibility:visible;mso-wrap-style:none;mso-wrap-distance-left:0;mso-wrap-distance-top:0;mso-wrap-distance-right:0;mso-wrap-distance-bottom:0;mso-position-horizontal:center;mso-position-horizontal-relative:page;mso-position-vertical:bottom;mso-position-vertical-relative:page;v-text-anchor:bottom" o:gfxdata="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" filled="f" stroked="f">
-              <v:fill o:detectmouseclick="t"/>
               <v:textbox style="mso-fit-shape-to-text:t" inset="0,0,0,15pt">
                 <w:txbxContent>
                   <w:p>
@@ -925,7 +1102,6 @@
               <v:path gradientshapeok="t" o:connecttype="rect"/>
             </v:shapetype>
             <v:shape id="Text Box 1" o:spid="_x0000_s1028" type="#_x0000_t202" alt="Saipem Classification - General Use" style="position:absolute;margin-left:0;margin-top:0;width:127pt;height:25.75pt;z-index:251658240;visibility:visible;mso-wrap-style:none;mso-wrap-distance-left:0;mso-wrap-distance-top:0;mso-wrap-distance-right:0;mso-wrap-distance-bottom:0;mso-position-horizontal:center;mso-position-horizontal-relative:page;mso-position-vertical:bottom;mso-position-vertical-relative:page;v-text-anchor:bottom" o:gfxdata="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" filled="f" stroked="f">
-              <v:fill o:detectmouseclick="t"/>
               <v:textbox style="mso-fit-shape-to-text:t" inset="0,0,0,15pt">
                 <w:txbxContent>
                   <w:p>

</xml_diff>

<commit_message>
UserManual credits and etc
</commit_message>
<xml_diff>
--- a/ProjectInfo/UserManual.docx
+++ b/ProjectInfo/UserManual.docx
@@ -9,6 +9,7 @@
         <w:rPr>
           <w:b/>
           <w:bCs/>
+          <w:color w:val="FF0000"/>
           <w:sz w:val="36"/>
           <w:szCs w:val="36"/>
           <w:u w:val="single"/>
@@ -18,6 +19,7 @@
         <w:rPr>
           <w:b/>
           <w:bCs/>
+          <w:color w:val="FF0000"/>
           <w:sz w:val="36"/>
           <w:szCs w:val="36"/>
           <w:u w:val="single"/>
@@ -32,6 +34,7 @@
         <w:rPr>
           <w:b/>
           <w:bCs/>
+          <w:color w:val="FF0000"/>
           <w:sz w:val="36"/>
           <w:szCs w:val="36"/>
           <w:u w:val="single"/>
@@ -41,6 +44,7 @@
         <w:rPr>
           <w:b/>
           <w:bCs/>
+          <w:color w:val="FF0000"/>
           <w:sz w:val="36"/>
           <w:szCs w:val="36"/>
           <w:u w:val="single"/>
@@ -56,48 +60,10 @@
     <w:p>
       <w:pPr>
         <w:pStyle w:val="NoSpacing"/>
-      </w:pPr>
-      <w:r>
-        <w:t>Introduction</w:t>
-      </w:r>
-    </w:p>
-    <w:p>
-      <w:pPr>
-        <w:pStyle w:val="NoSpacing"/>
-      </w:pPr>
-    </w:p>
-    <w:p>
-      <w:pPr>
-        <w:pStyle w:val="NoSpacing"/>
-      </w:pPr>
-      <w:r>
-        <w:t>Installation</w:t>
-      </w:r>
-    </w:p>
-    <w:p>
-      <w:pPr>
-        <w:pStyle w:val="NoSpacing"/>
-      </w:pPr>
-    </w:p>
-    <w:p>
-      <w:pPr>
-        <w:pStyle w:val="NoSpacing"/>
-      </w:pPr>
-      <w:r>
-        <w:t>Uninstallation</w:t>
-      </w:r>
-    </w:p>
-    <w:p>
-      <w:pPr>
-        <w:pStyle w:val="NoSpacing"/>
-      </w:pPr>
-    </w:p>
-    <w:p>
-      <w:pPr>
-        <w:pStyle w:val="NoSpacing"/>
         <w:rPr>
           <w:b/>
           <w:bCs/>
+          <w:color w:val="FF0000"/>
           <w:u w:val="single"/>
         </w:rPr>
       </w:pPr>
@@ -105,16 +71,425 @@
         <w:rPr>
           <w:b/>
           <w:bCs/>
+          <w:color w:val="FF0000"/>
           <w:u w:val="single"/>
         </w:rPr>
+        <w:t>Introduction</w:t>
+      </w:r>
+    </w:p>
+    <w:p>
+      <w:pPr>
+        <w:pStyle w:val="NoSpacing"/>
+      </w:pPr>
+      <w:r>
+        <w:t>This user manual provides guidance for interacting with a simplified digital twin of a drilling machine, developed using the Unity game engine as part of an engineering internship project at Saipem SA. The digital twin is designed to simulate the functionality of a real-world drilling machine in a virtual environment, enabling users to explore its components and operations in an interactive and intuitive manner.</w:t>
+      </w:r>
+    </w:p>
+    <w:p>
+      <w:pPr>
+        <w:pStyle w:val="NoSpacing"/>
+      </w:pPr>
+    </w:p>
+    <w:p>
+      <w:pPr>
+        <w:pStyle w:val="NoSpacing"/>
+      </w:pPr>
+      <w:r>
+        <w:t>In addition to interaction, the system allows real-time visualization of sensor data collected from the physical drilling machine. This integration of monitoring and simulation supports a better understanding of machine behavior, facilitates training, and contributes to operational insight in a safe and controlled setting.</w:t>
+      </w:r>
+    </w:p>
+    <w:p>
+      <w:pPr>
+        <w:pStyle w:val="NoSpacing"/>
+      </w:pPr>
+    </w:p>
+    <w:p>
+      <w:pPr>
+        <w:pStyle w:val="NoSpacing"/>
+        <w:rPr>
+          <w:b/>
+          <w:bCs/>
+          <w:color w:val="FF0000"/>
+          <w:u w:val="single"/>
+        </w:rPr>
+      </w:pPr>
+      <w:r>
+        <w:rPr>
+          <w:b/>
+          <w:bCs/>
+          <w:color w:val="FF0000"/>
+          <w:u w:val="single"/>
+        </w:rPr>
+        <w:t>Installation</w:t>
+      </w:r>
+    </w:p>
+    <w:p>
+      <w:pPr>
+        <w:pStyle w:val="NoSpacing"/>
+        <w:numPr>
+          <w:ilvl w:val="0"/>
+          <w:numId w:val="11"/>
+        </w:numPr>
+      </w:pPr>
+      <w:r>
+        <w:t>Download the installer (</w:t>
+      </w:r>
+      <w:r>
+        <w:t>DM-DigitalTwinSetup</w:t>
+      </w:r>
+      <w:r>
+        <w:t>.exe)</w:t>
+      </w:r>
+    </w:p>
+    <w:p>
+      <w:pPr>
+        <w:pStyle w:val="NoSpacing"/>
+        <w:numPr>
+          <w:ilvl w:val="0"/>
+          <w:numId w:val="11"/>
+        </w:numPr>
+      </w:pPr>
+      <w:r>
+        <w:t>Run the installer (</w:t>
+      </w:r>
+      <w:r>
+        <w:t>DM-DigitalTwinSetup</w:t>
+      </w:r>
+      <w:r>
+        <w:t>.exe) and follow the instructions</w:t>
+      </w:r>
+    </w:p>
+    <w:p>
+      <w:pPr>
+        <w:pStyle w:val="NoSpacing"/>
+        <w:numPr>
+          <w:ilvl w:val="0"/>
+          <w:numId w:val="11"/>
+        </w:numPr>
+      </w:pPr>
+      <w:r>
+        <w:t>Follow the instructions of the installer:</w:t>
+      </w:r>
+    </w:p>
+    <w:p>
+      <w:pPr>
+        <w:pStyle w:val="NoSpacing"/>
+        <w:numPr>
+          <w:ilvl w:val="1"/>
+          <w:numId w:val="11"/>
+        </w:numPr>
+      </w:pPr>
+      <w:r>
+        <w:t>Choose your preferred language</w:t>
+      </w:r>
+    </w:p>
+    <w:p>
+      <w:pPr>
+        <w:pStyle w:val="NoSpacing"/>
+        <w:numPr>
+          <w:ilvl w:val="1"/>
+          <w:numId w:val="11"/>
+        </w:numPr>
+      </w:pPr>
+      <w:r>
+        <w:t>Accept the terms and conditions</w:t>
+      </w:r>
+    </w:p>
+    <w:p>
+      <w:pPr>
+        <w:pStyle w:val="NoSpacing"/>
+        <w:numPr>
+          <w:ilvl w:val="1"/>
+          <w:numId w:val="11"/>
+        </w:numPr>
+      </w:pPr>
+      <w:r>
+        <w:t>Select the installation directory (default: C:\Program Files\</w:t>
+      </w:r>
+      <w:proofErr w:type="spellStart"/>
+      <w:r>
+        <w:t>DrillingMachine-DigitalTwin</w:t>
+      </w:r>
+      <w:proofErr w:type="spellEnd"/>
+      <w:r>
+        <w:t>)</w:t>
+      </w:r>
+    </w:p>
+    <w:p>
+      <w:pPr>
+        <w:pStyle w:val="NoSpacing"/>
+        <w:numPr>
+          <w:ilvl w:val="1"/>
+          <w:numId w:val="11"/>
+        </w:numPr>
+      </w:pPr>
+      <w:r>
+        <w:t>Choose whether to create a desktop shortcut or not by checking/unchecking the option</w:t>
+      </w:r>
+    </w:p>
+    <w:p>
+      <w:pPr>
+        <w:pStyle w:val="NoSpacing"/>
+        <w:numPr>
+          <w:ilvl w:val="1"/>
+          <w:numId w:val="11"/>
+        </w:numPr>
+      </w:pPr>
+      <w:r>
+        <w:t>Click Install</w:t>
+      </w:r>
+    </w:p>
+    <w:p>
+      <w:pPr>
+        <w:pStyle w:val="NoSpacing"/>
+        <w:numPr>
+          <w:ilvl w:val="0"/>
+          <w:numId w:val="11"/>
+        </w:numPr>
+      </w:pPr>
+      <w:r>
+        <w:t>After installation:</w:t>
+      </w:r>
+    </w:p>
+    <w:p>
+      <w:pPr>
+        <w:pStyle w:val="NoSpacing"/>
+        <w:numPr>
+          <w:ilvl w:val="1"/>
+          <w:numId w:val="11"/>
+        </w:numPr>
+      </w:pPr>
+      <w:r>
+        <w:t xml:space="preserve">Optionally </w:t>
+      </w:r>
+      <w:proofErr w:type="gramStart"/>
+      <w:r>
+        <w:t>check ”Launch</w:t>
+      </w:r>
+      <w:proofErr w:type="gramEnd"/>
+      <w:r>
+        <w:t xml:space="preserve"> </w:t>
+      </w:r>
+      <w:proofErr w:type="gramStart"/>
+      <w:r>
+        <w:t>An</w:t>
+      </w:r>
+      <w:proofErr w:type="gramEnd"/>
+      <w:r>
+        <w:t xml:space="preserve"> Era </w:t>
+      </w:r>
+      <w:proofErr w:type="gramStart"/>
+      <w:r>
+        <w:t>Of</w:t>
+      </w:r>
+      <w:proofErr w:type="gramEnd"/>
+      <w:r>
+        <w:t xml:space="preserve"> </w:t>
+      </w:r>
+      <w:proofErr w:type="gramStart"/>
+      <w:r>
+        <w:t>The</w:t>
+      </w:r>
+      <w:proofErr w:type="gramEnd"/>
+      <w:r>
+        <w:t xml:space="preserve"> Seas”</w:t>
+      </w:r>
+    </w:p>
+    <w:p>
+      <w:pPr>
+        <w:pStyle w:val="NoSpacing"/>
+        <w:numPr>
+          <w:ilvl w:val="1"/>
+          <w:numId w:val="11"/>
+        </w:numPr>
+      </w:pPr>
+      <w:r>
+        <w:t>Click Finish to close the installer</w:t>
+      </w:r>
+    </w:p>
+    <w:p>
+      <w:pPr>
+        <w:pStyle w:val="NoSpacing"/>
+      </w:pPr>
+    </w:p>
+    <w:p>
+      <w:pPr>
+        <w:pStyle w:val="NoSpacing"/>
+      </w:pPr>
+      <w:r>
+        <w:t xml:space="preserve">You can launch the </w:t>
+      </w:r>
+      <w:r>
+        <w:t>software</w:t>
+      </w:r>
+      <w:r>
+        <w:t xml:space="preserve"> in two ways:</w:t>
+      </w:r>
+    </w:p>
+    <w:p>
+      <w:pPr>
+        <w:pStyle w:val="NoSpacing"/>
+        <w:numPr>
+          <w:ilvl w:val="0"/>
+          <w:numId w:val="10"/>
+        </w:numPr>
+      </w:pPr>
+      <w:r>
+        <w:t>From the desktop (if shortcut was created):</w:t>
+      </w:r>
+      <w:r>
+        <w:br/>
+        <w:t xml:space="preserve">Double-click the </w:t>
+      </w:r>
+      <w:r>
+        <w:t>Drilling Machine Digital Twin</w:t>
+      </w:r>
+      <w:r>
+        <w:t xml:space="preserve"> icon.</w:t>
+      </w:r>
+    </w:p>
+    <w:p>
+      <w:pPr>
+        <w:pStyle w:val="NoSpacing"/>
+        <w:numPr>
+          <w:ilvl w:val="0"/>
+          <w:numId w:val="10"/>
+        </w:numPr>
+      </w:pPr>
+      <w:r>
+        <w:t>From the Start Menu:</w:t>
+      </w:r>
+      <w:r>
+        <w:br/>
+        <w:t xml:space="preserve">Go to Start &gt; </w:t>
+      </w:r>
+      <w:r>
+        <w:t>Drilling Machine Digital Twin</w:t>
+      </w:r>
+      <w:r>
+        <w:t xml:space="preserve"> &gt; Open</w:t>
+      </w:r>
+    </w:p>
+    <w:p>
+      <w:pPr>
+        <w:pStyle w:val="NoSpacing"/>
+      </w:pPr>
+    </w:p>
+    <w:p>
+      <w:pPr>
+        <w:pStyle w:val="NoSpacing"/>
+        <w:rPr>
+          <w:b/>
+          <w:bCs/>
+          <w:color w:val="FF0000"/>
+          <w:u w:val="single"/>
+          <w:lang w:val="fr-FR"/>
+        </w:rPr>
+      </w:pPr>
+      <w:proofErr w:type="spellStart"/>
+      <w:r>
+        <w:rPr>
+          <w:b/>
+          <w:bCs/>
+          <w:color w:val="FF0000"/>
+          <w:u w:val="single"/>
+          <w:lang w:val="fr-FR"/>
+        </w:rPr>
+        <w:t>Uninstallation</w:t>
+      </w:r>
+      <w:proofErr w:type="spellEnd"/>
+    </w:p>
+    <w:p>
+      <w:pPr>
+        <w:pStyle w:val="NoSpacing"/>
+        <w:numPr>
+          <w:ilvl w:val="0"/>
+          <w:numId w:val="12"/>
+        </w:numPr>
+      </w:pPr>
+      <w:r>
+        <w:t>Open Control Panel &gt; Programs &gt; Uninstall a program</w:t>
+      </w:r>
+    </w:p>
+    <w:p>
+      <w:pPr>
+        <w:pStyle w:val="NoSpacing"/>
+        <w:numPr>
+          <w:ilvl w:val="0"/>
+          <w:numId w:val="12"/>
+        </w:numPr>
+      </w:pPr>
+      <w:r>
+        <w:t xml:space="preserve">Select </w:t>
+      </w:r>
+      <w:proofErr w:type="spellStart"/>
+      <w:r>
+        <w:t>DrillingMachine-DigitalTwin</w:t>
+      </w:r>
+      <w:proofErr w:type="spellEnd"/>
+      <w:r>
+        <w:t xml:space="preserve"> and click Uninstall</w:t>
+      </w:r>
+      <w:r>
+        <w:br/>
+        <w:t>Or:</w:t>
+      </w:r>
+    </w:p>
+    <w:p>
+      <w:pPr>
+        <w:pStyle w:val="NoSpacing"/>
+        <w:numPr>
+          <w:ilvl w:val="0"/>
+          <w:numId w:val="12"/>
+        </w:numPr>
+      </w:pPr>
+      <w:r>
+        <w:t xml:space="preserve">Use the Uninstall </w:t>
+      </w:r>
+      <w:proofErr w:type="spellStart"/>
+      <w:r>
+        <w:t>DrillingMachine-DigitalTwin</w:t>
+      </w:r>
+      <w:proofErr w:type="spellEnd"/>
+      <w:r>
+        <w:t xml:space="preserve"> shortcut from the Start Menu</w:t>
+      </w:r>
+    </w:p>
+    <w:p>
+      <w:pPr>
+        <w:pStyle w:val="NoSpacing"/>
+      </w:pPr>
+    </w:p>
+    <w:p>
+      <w:pPr>
+        <w:pStyle w:val="NoSpacing"/>
+        <w:rPr>
+          <w:b/>
+          <w:bCs/>
+          <w:color w:val="FF0000"/>
+          <w:u w:val="single"/>
+          <w:lang w:val="fr-FR"/>
+        </w:rPr>
+      </w:pPr>
+      <w:proofErr w:type="spellStart"/>
+      <w:r>
+        <w:rPr>
+          <w:b/>
+          <w:bCs/>
+          <w:color w:val="FF0000"/>
+          <w:u w:val="single"/>
+          <w:lang w:val="fr-FR"/>
+        </w:rPr>
         <w:t>Commands</w:t>
       </w:r>
-    </w:p>
-    <w:p>
-      <w:pPr>
-        <w:pStyle w:val="NoSpacing"/>
-      </w:pPr>
-      <w:r>
+      <w:proofErr w:type="spellEnd"/>
+    </w:p>
+    <w:p>
+      <w:pPr>
+        <w:pStyle w:val="NoSpacing"/>
+      </w:pPr>
+      <w:r>
+        <w:lastRenderedPageBreak/>
         <w:t>In Drilling Mode</w:t>
       </w:r>
     </w:p>
@@ -668,16 +1043,38 @@
     <w:p>
       <w:pPr>
         <w:pStyle w:val="NoSpacing"/>
-      </w:pPr>
-      <w:r>
+        <w:rPr>
+          <w:b/>
+          <w:bCs/>
+          <w:color w:val="FF0000"/>
+          <w:u w:val="single"/>
+        </w:rPr>
+      </w:pPr>
+      <w:r>
+        <w:rPr>
+          <w:b/>
+          <w:bCs/>
+          <w:color w:val="FF0000"/>
+          <w:u w:val="single"/>
+        </w:rPr>
         <w:t>Mechanics</w:t>
       </w:r>
     </w:p>
     <w:p>
       <w:pPr>
         <w:pStyle w:val="NoSpacing"/>
-      </w:pPr>
-      <w:r>
+        <w:rPr>
+          <w:b/>
+          <w:bCs/>
+          <w:u w:val="single"/>
+        </w:rPr>
+      </w:pPr>
+      <w:r>
+        <w:rPr>
+          <w:b/>
+          <w:bCs/>
+          <w:u w:val="single"/>
+        </w:rPr>
         <w:t>Main Menu</w:t>
       </w:r>
     </w:p>
@@ -686,6 +1083,100 @@
         <w:pStyle w:val="NoSpacing"/>
       </w:pPr>
       <w:r>
+        <w:t xml:space="preserve">Upon launching the software, users can choose between two modes: Drilling Mode and Replay Mode, by selecting the corresponding button. </w:t>
+      </w:r>
+    </w:p>
+    <w:p>
+      <w:pPr>
+        <w:pStyle w:val="NoSpacing"/>
+      </w:pPr>
+    </w:p>
+    <w:p>
+      <w:pPr>
+        <w:pStyle w:val="NoSpacing"/>
+      </w:pPr>
+      <w:r>
+        <w:t>Additionally, users are directed to the Settings Menu, where various configurable options are available. These include:</w:t>
+      </w:r>
+    </w:p>
+    <w:p>
+      <w:pPr>
+        <w:pStyle w:val="NoSpacing"/>
+        <w:numPr>
+          <w:ilvl w:val="0"/>
+          <w:numId w:val="3"/>
+        </w:numPr>
+      </w:pPr>
+      <w:r>
+        <w:t>Display Settings: Screen mode and refresh rate.</w:t>
+      </w:r>
+    </w:p>
+    <w:p>
+      <w:pPr>
+        <w:pStyle w:val="NoSpacing"/>
+        <w:numPr>
+          <w:ilvl w:val="0"/>
+          <w:numId w:val="3"/>
+        </w:numPr>
+      </w:pPr>
+      <w:r>
+        <w:t>Navigation Sensitivity: Mouse control, scroll sensitivity, and height navigation sensitivity.</w:t>
+      </w:r>
+    </w:p>
+    <w:p>
+      <w:pPr>
+        <w:pStyle w:val="NoSpacing"/>
+        <w:numPr>
+          <w:ilvl w:val="0"/>
+          <w:numId w:val="3"/>
+        </w:numPr>
+      </w:pPr>
+      <w:r>
+        <w:t>Graphics Settings: Fog distance and sensor visibility.</w:t>
+      </w:r>
+    </w:p>
+    <w:p>
+      <w:pPr>
+        <w:pStyle w:val="NoSpacing"/>
+      </w:pPr>
+    </w:p>
+    <w:p>
+      <w:pPr>
+        <w:pStyle w:val="NoSpacing"/>
+      </w:pPr>
+      <w:r>
+        <w:t xml:space="preserve">Users also have access to the </w:t>
+      </w:r>
+      <w:r>
+        <w:rPr>
+          <w:rStyle w:val="Strong"/>
+        </w:rPr>
+        <w:t>Credits Menu</w:t>
+      </w:r>
+      <w:r>
+        <w:t>, where information regarding the various assets and development tools utilized in the creation of the software is available.</w:t>
+      </w:r>
+    </w:p>
+    <w:p>
+      <w:pPr>
+        <w:pStyle w:val="NoSpacing"/>
+      </w:pPr>
+    </w:p>
+    <w:p>
+      <w:pPr>
+        <w:pStyle w:val="NoSpacing"/>
+        <w:rPr>
+          <w:b/>
+          <w:bCs/>
+          <w:u w:val="single"/>
+        </w:rPr>
+      </w:pPr>
+      <w:r>
+        <w:rPr>
+          <w:b/>
+          <w:bCs/>
+          <w:u w:val="single"/>
+        </w:rPr>
         <w:t>Drilling Mode</w:t>
       </w:r>
     </w:p>
@@ -694,6 +1185,183 @@
         <w:pStyle w:val="NoSpacing"/>
       </w:pPr>
       <w:r>
+        <w:t>In Drilling Mode, users directly interact with and control the drilling machine through a set of commands.</w:t>
+      </w:r>
+    </w:p>
+    <w:p>
+      <w:pPr>
+        <w:pStyle w:val="NoSpacing"/>
+      </w:pPr>
+    </w:p>
+    <w:p>
+      <w:pPr>
+        <w:pStyle w:val="NoSpacing"/>
+      </w:pPr>
+      <w:r>
+        <w:lastRenderedPageBreak/>
+        <w:t>To move the drilling machine, the user must select one of the two available tables: the Slip Table or the Rotary Table. These tables move along the Kelly. When a table is locked, the Kelly and drill bit move together with the selected table, enabling the drilling operation.</w:t>
+      </w:r>
+    </w:p>
+    <w:p>
+      <w:pPr>
+        <w:pStyle w:val="NoSpacing"/>
+      </w:pPr>
+    </w:p>
+    <w:p>
+      <w:pPr>
+        <w:pStyle w:val="NoSpacing"/>
+      </w:pPr>
+      <w:r>
+        <w:t>Height navigation is divided into three distinct layers: Surface, Underwater, and Underground. Within the underground layer, users can observe the different terrain strata.</w:t>
+      </w:r>
+    </w:p>
+    <w:p>
+      <w:pPr>
+        <w:pStyle w:val="NoSpacing"/>
+      </w:pPr>
+    </w:p>
+    <w:p>
+      <w:pPr>
+        <w:pStyle w:val="NoSpacing"/>
+      </w:pPr>
+      <w:proofErr w:type="gramStart"/>
+      <w:r>
+        <w:t>A Parameters</w:t>
+      </w:r>
+      <w:proofErr w:type="gramEnd"/>
+      <w:r>
+        <w:t xml:space="preserve"> Menu is accessible by pressing the TAB key, allowing adjustment of several drilling machine and terrain parameters. These include:</w:t>
+      </w:r>
+    </w:p>
+    <w:p>
+      <w:pPr>
+        <w:pStyle w:val="NoSpacing"/>
+        <w:numPr>
+          <w:ilvl w:val="0"/>
+          <w:numId w:val="6"/>
+        </w:numPr>
+      </w:pPr>
+      <w:r>
+        <w:t>Time speed, enabling acceleration or deceleration of simulated time.</w:t>
+      </w:r>
+    </w:p>
+    <w:p>
+      <w:pPr>
+        <w:pStyle w:val="NoSpacing"/>
+        <w:numPr>
+          <w:ilvl w:val="0"/>
+          <w:numId w:val="6"/>
+        </w:numPr>
+      </w:pPr>
+      <w:r>
+        <w:t>Drilling velocity.</w:t>
+      </w:r>
+    </w:p>
+    <w:p>
+      <w:pPr>
+        <w:pStyle w:val="NoSpacing"/>
+        <w:numPr>
+          <w:ilvl w:val="0"/>
+          <w:numId w:val="6"/>
+        </w:numPr>
+      </w:pPr>
+      <w:r>
+        <w:t>Rotation velocity.</w:t>
+      </w:r>
+    </w:p>
+    <w:p>
+      <w:pPr>
+        <w:pStyle w:val="NoSpacing"/>
+        <w:numPr>
+          <w:ilvl w:val="0"/>
+          <w:numId w:val="6"/>
+        </w:numPr>
+      </w:pPr>
+      <w:r>
+        <w:t>Terrain layer parameters such as the required weight for each layer and their respective depths.</w:t>
+      </w:r>
+    </w:p>
+    <w:p>
+      <w:pPr>
+        <w:pStyle w:val="NoSpacing"/>
+      </w:pPr>
+    </w:p>
+    <w:p>
+      <w:pPr>
+        <w:pStyle w:val="NoSpacing"/>
+      </w:pPr>
+      <w:r>
+        <w:t xml:space="preserve">The </w:t>
+      </w:r>
+      <w:r>
+        <w:rPr>
+          <w:rStyle w:val="Strong"/>
+          <w:b w:val="0"/>
+          <w:bCs w:val="0"/>
+        </w:rPr>
+        <w:t>Settings Menu</w:t>
+      </w:r>
+      <w:r>
+        <w:t xml:space="preserve"> can be accessed at any time by pressing the </w:t>
+      </w:r>
+      <w:r>
+        <w:rPr>
+          <w:rStyle w:val="Strong"/>
+          <w:b w:val="0"/>
+          <w:bCs w:val="0"/>
+        </w:rPr>
+        <w:t>ESC</w:t>
+      </w:r>
+      <w:r>
+        <w:t xml:space="preserve"> key, which also </w:t>
+      </w:r>
+      <w:proofErr w:type="gramStart"/>
+      <w:r>
+        <w:t>allows returning</w:t>
+      </w:r>
+      <w:proofErr w:type="gramEnd"/>
+      <w:r>
+        <w:t xml:space="preserve"> to the main menu.</w:t>
+      </w:r>
+    </w:p>
+    <w:p>
+      <w:pPr>
+        <w:pStyle w:val="NoSpacing"/>
+      </w:pPr>
+    </w:p>
+    <w:p>
+      <w:pPr>
+        <w:pStyle w:val="NoSpacing"/>
+      </w:pPr>
+      <w:r>
+        <w:t>Sensors installed on the drilling machine are interactive and can be selected with the mouse when highlighted in blue. Selecting a sensor displays its data evolution through a line chart.</w:t>
+      </w:r>
+    </w:p>
+    <w:p>
+      <w:pPr>
+        <w:pStyle w:val="NoSpacing"/>
+      </w:pPr>
+    </w:p>
+    <w:p>
+      <w:pPr>
+        <w:pStyle w:val="NoSpacing"/>
+      </w:pPr>
+    </w:p>
+    <w:p>
+      <w:pPr>
+        <w:pStyle w:val="NoSpacing"/>
+        <w:rPr>
+          <w:b/>
+          <w:bCs/>
+          <w:u w:val="single"/>
+        </w:rPr>
+      </w:pPr>
+      <w:r>
+        <w:rPr>
+          <w:b/>
+          <w:bCs/>
+          <w:u w:val="single"/>
+        </w:rPr>
         <w:t>Replay Mode</w:t>
       </w:r>
     </w:p>
@@ -701,19 +1369,563 @@
       <w:pPr>
         <w:pStyle w:val="NoSpacing"/>
       </w:pPr>
-    </w:p>
-    <w:p>
-      <w:pPr>
-        <w:pStyle w:val="NoSpacing"/>
-      </w:pPr>
-      <w:r>
+      <w:r>
+        <w:t>The Replay Mode enables users to review and monitor sensor data and observe the drilling process and installation over time.</w:t>
+      </w:r>
+    </w:p>
+    <w:p>
+      <w:pPr>
+        <w:pStyle w:val="NoSpacing"/>
+      </w:pPr>
+    </w:p>
+    <w:p>
+      <w:pPr>
+        <w:pStyle w:val="NoSpacing"/>
+      </w:pPr>
+      <w:r>
+        <w:t xml:space="preserve">To use this mode, a properly formatted CSV file containing the required data must be provided. Sensor data visualization is available through line charts </w:t>
+      </w:r>
+      <w:proofErr w:type="gramStart"/>
+      <w:r>
+        <w:t>similar to</w:t>
+      </w:r>
+      <w:proofErr w:type="gramEnd"/>
+      <w:r>
+        <w:t xml:space="preserve"> those in Drilling Mode. Users can navigate through the timeline using a slider to move forward or backward to specific timestamps.</w:t>
+      </w:r>
+    </w:p>
+    <w:p>
+      <w:pPr>
+        <w:pStyle w:val="NoSpacing"/>
+      </w:pPr>
+    </w:p>
+    <w:p>
+      <w:pPr>
+        <w:pStyle w:val="NoSpacing"/>
+      </w:pPr>
+      <w:r>
+        <w:t>Replay playback speed can be adjusted, functioning like a video player within a 3D environment.</w:t>
+      </w:r>
+    </w:p>
+    <w:p>
+      <w:pPr>
+        <w:pStyle w:val="NoSpacing"/>
+      </w:pPr>
+    </w:p>
+    <w:p>
+      <w:pPr>
+        <w:pStyle w:val="NoSpacing"/>
+      </w:pPr>
+      <w:r>
+        <w:t>Terrain layers corresponding to the data provided in the CSV file are also displayed.</w:t>
+      </w:r>
+    </w:p>
+    <w:p>
+      <w:pPr>
+        <w:pStyle w:val="NoSpacing"/>
+      </w:pPr>
+      <w:r>
+        <w:t>The Settings Menu in Replay Mode offers the same configuration options as in Drilling Mode.</w:t>
+      </w:r>
+    </w:p>
+    <w:p>
+      <w:pPr>
+        <w:pStyle w:val="NoSpacing"/>
+      </w:pPr>
+    </w:p>
+    <w:p>
+      <w:pPr>
+        <w:pStyle w:val="NoSpacing"/>
+        <w:rPr>
+          <w:b/>
+          <w:bCs/>
+          <w:color w:val="FF0000"/>
+          <w:u w:val="single"/>
+        </w:rPr>
+      </w:pPr>
+      <w:r>
+        <w:rPr>
+          <w:b/>
+          <w:bCs/>
+          <w:color w:val="FF0000"/>
+          <w:u w:val="single"/>
+        </w:rPr>
         <w:t>License</w:t>
       </w:r>
     </w:p>
+    <w:p>
+      <w:pPr>
+        <w:pStyle w:val="NoSpacing"/>
+        <w:rPr>
+          <w:b/>
+          <w:bCs/>
+          <w:u w:val="single"/>
+        </w:rPr>
+      </w:pPr>
+      <w:r>
+        <w:rPr>
+          <w:b/>
+          <w:bCs/>
+          <w:u w:val="single"/>
+        </w:rPr>
+        <w:t>Credits</w:t>
+      </w:r>
+    </w:p>
+    <w:p>
+      <w:pPr>
+        <w:pStyle w:val="NoSpacing"/>
+      </w:pPr>
+      <w:r>
+        <w:t>Name: Drilling Machine Digital Twin</w:t>
+      </w:r>
+    </w:p>
+    <w:p>
+      <w:pPr>
+        <w:pStyle w:val="NoSpacing"/>
+      </w:pPr>
+      <w:r>
+        <w:t>Developed by: J</w:t>
+      </w:r>
+      <w:r>
+        <w:t>érôme Lin</w:t>
+      </w:r>
+    </w:p>
+    <w:p>
+      <w:pPr>
+        <w:pStyle w:val="NoSpacing"/>
+      </w:pPr>
+    </w:p>
+    <w:p>
+      <w:pPr>
+        <w:pStyle w:val="NoSpacing"/>
+      </w:pPr>
+      <w:r>
+        <w:lastRenderedPageBreak/>
+        <w:t>Assets:</w:t>
+      </w:r>
+      <w:r>
+        <w:t xml:space="preserve"> </w:t>
+      </w:r>
+    </w:p>
+    <w:p>
+      <w:pPr>
+        <w:pStyle w:val="NoSpacing"/>
+        <w:numPr>
+          <w:ilvl w:val="0"/>
+          <w:numId w:val="1"/>
+        </w:numPr>
+      </w:pPr>
+      <w:r>
+        <w:t>Sand texture (</w:t>
+      </w:r>
+      <w:hyperlink r:id="rId7" w:history="1">
+        <w:r>
+          <w:rPr>
+            <w:rStyle w:val="Hyperlink"/>
+          </w:rPr>
+          <w:t>https://europe1.discourse-cdn.com/unity/original/3X/e/f/efe9ca5c1dbe809100073029c8549e13e8021ff1.jpeg</w:t>
+        </w:r>
+      </w:hyperlink>
+      <w:r>
+        <w:t>)</w:t>
+      </w:r>
+    </w:p>
+    <w:p>
+      <w:pPr>
+        <w:pStyle w:val="NoSpacing"/>
+        <w:numPr>
+          <w:ilvl w:val="0"/>
+          <w:numId w:val="1"/>
+        </w:numPr>
+      </w:pPr>
+      <w:r>
+        <w:t xml:space="preserve">"Skybox Series Free" by </w:t>
+      </w:r>
+      <w:proofErr w:type="spellStart"/>
+      <w:r>
+        <w:t>Avionx</w:t>
+      </w:r>
+      <w:proofErr w:type="spellEnd"/>
+      <w:r>
+        <w:t xml:space="preserve"> (</w:t>
+      </w:r>
+      <w:hyperlink r:id="rId8" w:history="1">
+        <w:r>
+          <w:rPr>
+            <w:rStyle w:val="Hyperlink"/>
+          </w:rPr>
+          <w:t>https://assetstore.unity.com/packages/2d/textures-materials/sky/skybox-series-free-103633</w:t>
+        </w:r>
+      </w:hyperlink>
+      <w:r>
+        <w:t>)</w:t>
+      </w:r>
+    </w:p>
+    <w:p>
+      <w:pPr>
+        <w:pStyle w:val="NoSpacing"/>
+        <w:numPr>
+          <w:ilvl w:val="0"/>
+          <w:numId w:val="1"/>
+        </w:numPr>
+      </w:pPr>
+      <w:r>
+        <w:t xml:space="preserve">"Simple Water Shader URP" by </w:t>
+      </w:r>
+      <w:proofErr w:type="spellStart"/>
+      <w:r>
+        <w:t>IgniteCoders</w:t>
+      </w:r>
+      <w:proofErr w:type="spellEnd"/>
+      <w:r>
+        <w:t xml:space="preserve"> (</w:t>
+      </w:r>
+      <w:hyperlink r:id="rId9" w:history="1">
+        <w:r>
+          <w:rPr>
+            <w:rStyle w:val="Hyperlink"/>
+          </w:rPr>
+          <w:t>https://assetstore.unity.com/packages/2d/textures-materials/water/simple-water-shader-urp-191449</w:t>
+        </w:r>
+      </w:hyperlink>
+      <w:r>
+        <w:t>)</w:t>
+      </w:r>
+    </w:p>
+    <w:p>
+      <w:pPr>
+        <w:pStyle w:val="NoSpacing"/>
+      </w:pPr>
+      <w:r>
+        <w:br/>
+        <w:t>Game Engine</w:t>
+      </w:r>
+    </w:p>
+    <w:p>
+      <w:pPr>
+        <w:pStyle w:val="NoSpacing"/>
+        <w:numPr>
+          <w:ilvl w:val="0"/>
+          <w:numId w:val="1"/>
+        </w:numPr>
+      </w:pPr>
+      <w:r>
+        <w:t xml:space="preserve">Unity </w:t>
+      </w:r>
+      <w:r>
+        <w:t>(https://unity.com) Version 6000.</w:t>
+      </w:r>
+      <w:r>
+        <w:t>1.6f1</w:t>
+      </w:r>
+    </w:p>
+    <w:p>
+      <w:pPr>
+        <w:pStyle w:val="NoSpacing"/>
+      </w:pPr>
+    </w:p>
+    <w:p>
+      <w:pPr>
+        <w:pStyle w:val="NoSpacing"/>
+      </w:pPr>
+      <w:r>
+        <w:t>Development Tools:</w:t>
+      </w:r>
+    </w:p>
+    <w:p>
+      <w:pPr>
+        <w:pStyle w:val="NoSpacing"/>
+        <w:numPr>
+          <w:ilvl w:val="0"/>
+          <w:numId w:val="1"/>
+        </w:numPr>
+      </w:pPr>
+      <w:r>
+        <w:t>Unity (</w:t>
+      </w:r>
+      <w:hyperlink r:id="rId10" w:history="1">
+        <w:r>
+          <w:rPr>
+            <w:rStyle w:val="Hyperlink"/>
+          </w:rPr>
+          <w:t>https://unity.com</w:t>
+        </w:r>
+      </w:hyperlink>
+      <w:r>
+        <w:t>) – Game engine</w:t>
+      </w:r>
+    </w:p>
+    <w:p>
+      <w:pPr>
+        <w:pStyle w:val="NoSpacing"/>
+        <w:numPr>
+          <w:ilvl w:val="0"/>
+          <w:numId w:val="1"/>
+        </w:numPr>
+      </w:pPr>
+      <w:r>
+        <w:t>Blender (</w:t>
+      </w:r>
+      <w:hyperlink r:id="rId11" w:history="1">
+        <w:r>
+          <w:rPr>
+            <w:rStyle w:val="Hyperlink"/>
+          </w:rPr>
+          <w:t>https://blender.org</w:t>
+        </w:r>
+      </w:hyperlink>
+      <w:r>
+        <w:t>) – 3D modeling</w:t>
+      </w:r>
+    </w:p>
+    <w:p>
+      <w:pPr>
+        <w:pStyle w:val="NoSpacing"/>
+        <w:numPr>
+          <w:ilvl w:val="0"/>
+          <w:numId w:val="1"/>
+        </w:numPr>
+      </w:pPr>
+      <w:r>
+        <w:t>Git &amp; GitHub – Version control</w:t>
+      </w:r>
+    </w:p>
+    <w:p>
+      <w:pPr>
+        <w:pStyle w:val="NoSpacing"/>
+        <w:numPr>
+          <w:ilvl w:val="0"/>
+          <w:numId w:val="1"/>
+        </w:numPr>
+      </w:pPr>
+      <w:r>
+        <w:t>Project Repository on GitHub (</w:t>
+      </w:r>
+      <w:hyperlink r:id="rId12" w:history="1">
+        <w:r>
+          <w:rPr>
+            <w:rStyle w:val="Hyperlink"/>
+          </w:rPr>
+          <w:t>https://github.com/Starlight-25/DrillingMachine-DigitalTwin</w:t>
+        </w:r>
+      </w:hyperlink>
+      <w:r>
+        <w:t>)</w:t>
+      </w:r>
+    </w:p>
+    <w:p>
+      <w:pPr>
+        <w:pStyle w:val="NoSpacing"/>
+        <w:numPr>
+          <w:ilvl w:val="0"/>
+          <w:numId w:val="1"/>
+        </w:numPr>
+      </w:pPr>
+      <w:r>
+        <w:t>Adobe Photoshop (</w:t>
+      </w:r>
+      <w:hyperlink r:id="rId13" w:history="1">
+        <w:r>
+          <w:rPr>
+            <w:rStyle w:val="Hyperlink"/>
+          </w:rPr>
+          <w:t>https://www.adobe.com/fr/products/photoshop.html</w:t>
+        </w:r>
+      </w:hyperlink>
+      <w:r>
+        <w:t>) – Sprite design</w:t>
+      </w:r>
+    </w:p>
+    <w:p>
+      <w:pPr>
+        <w:pStyle w:val="NoSpacing"/>
+        <w:numPr>
+          <w:ilvl w:val="0"/>
+          <w:numId w:val="1"/>
+        </w:numPr>
+        <w:rPr>
+          <w:lang w:val="it-IT"/>
+        </w:rPr>
+      </w:pPr>
+      <w:r>
+        <w:rPr>
+          <w:lang w:val="it-IT"/>
+        </w:rPr>
+        <w:t>Adobe Illustrator (</w:t>
+      </w:r>
+      <w:hyperlink r:id="rId14" w:history="1">
+        <w:r>
+          <w:rPr>
+            <w:rStyle w:val="Hyperlink"/>
+            <w:lang w:val="it-IT"/>
+          </w:rPr>
+          <w:t>https://www.adobe.com/fr/products/illustrator.htm</w:t>
+        </w:r>
+        <w:r>
+          <w:rPr>
+            <w:rStyle w:val="Hyperlink"/>
+            <w:lang w:val="it-IT"/>
+          </w:rPr>
+          <w:t>l</w:t>
+        </w:r>
+      </w:hyperlink>
+      <w:r>
+        <w:rPr>
+          <w:lang w:val="it-IT"/>
+        </w:rPr>
+        <w:t>)</w:t>
+      </w:r>
+      <w:r>
+        <w:rPr>
+          <w:lang w:val="it-IT"/>
+        </w:rPr>
+        <w:t xml:space="preserve">  </w:t>
+      </w:r>
+      <w:r>
+        <w:rPr>
+          <w:lang w:val="it-IT"/>
+        </w:rPr>
+        <w:t xml:space="preserve">- </w:t>
+      </w:r>
+      <w:proofErr w:type="spellStart"/>
+      <w:r>
+        <w:rPr>
+          <w:lang w:val="it-IT"/>
+        </w:rPr>
+        <w:t>Icon</w:t>
+      </w:r>
+      <w:proofErr w:type="spellEnd"/>
+      <w:r>
+        <w:rPr>
+          <w:lang w:val="it-IT"/>
+        </w:rPr>
+        <w:t xml:space="preserve"> design</w:t>
+      </w:r>
+    </w:p>
+    <w:p>
+      <w:pPr>
+        <w:pStyle w:val="NoSpacing"/>
+        <w:rPr>
+          <w:lang w:val="it-IT"/>
+        </w:rPr>
+      </w:pPr>
+    </w:p>
+    <w:p>
+      <w:pPr>
+        <w:pStyle w:val="NoSpacing"/>
+      </w:pPr>
+      <w:r>
+        <w:t xml:space="preserve">© 2025 </w:t>
+      </w:r>
+      <w:r>
+        <w:t>Saipem SA</w:t>
+      </w:r>
+      <w:r>
+        <w:t>. All rights reserved.</w:t>
+      </w:r>
+    </w:p>
+    <w:p>
+      <w:pPr>
+        <w:pStyle w:val="NoSpacing"/>
+      </w:pPr>
+    </w:p>
+    <w:p>
+      <w:pPr>
+        <w:pStyle w:val="NoSpacing"/>
+        <w:rPr>
+          <w:b/>
+          <w:bCs/>
+          <w:u w:val="single"/>
+        </w:rPr>
+      </w:pPr>
+      <w:r>
+        <w:rPr>
+          <w:b/>
+          <w:bCs/>
+          <w:u w:val="single"/>
+        </w:rPr>
+        <w:t>End-User License Agreement (EULA)</w:t>
+      </w:r>
+    </w:p>
+    <w:p>
+      <w:pPr>
+        <w:pStyle w:val="NoSpacing"/>
+      </w:pPr>
+    </w:p>
+    <w:p>
+      <w:pPr>
+        <w:pStyle w:val="NoSpacing"/>
+      </w:pPr>
+      <w:r>
+        <w:t>This software is licensed, not sold. By installing or using the software, you agree to the following terms:</w:t>
+      </w:r>
+    </w:p>
+    <w:p>
+      <w:pPr>
+        <w:pStyle w:val="NoSpacing"/>
+      </w:pPr>
+    </w:p>
+    <w:p>
+      <w:pPr>
+        <w:pStyle w:val="NoSpacing"/>
+      </w:pPr>
+      <w:r>
+        <w:t>1. You may use this software for personal entertainment.</w:t>
+      </w:r>
+    </w:p>
+    <w:p>
+      <w:pPr>
+        <w:pStyle w:val="NoSpacing"/>
+      </w:pPr>
+      <w:r>
+        <w:t>2. You may not redistribute, modify, or decompile this software.</w:t>
+      </w:r>
+    </w:p>
+    <w:p>
+      <w:pPr>
+        <w:pStyle w:val="NoSpacing"/>
+      </w:pPr>
+      <w:r>
+        <w:t>3. All content, including code, art, and audio, is owned by Lin J</w:t>
+      </w:r>
+      <w:r>
+        <w:t>érôme</w:t>
+      </w:r>
+      <w:r>
+        <w:t>.</w:t>
+      </w:r>
+    </w:p>
+    <w:p>
+      <w:pPr>
+        <w:pStyle w:val="NoSpacing"/>
+      </w:pPr>
+      <w:r>
+        <w:t>4. This software is provided "as is", without warranty of any kind.</w:t>
+      </w:r>
+    </w:p>
+    <w:p>
+      <w:pPr>
+        <w:pStyle w:val="NoSpacing"/>
+      </w:pPr>
+    </w:p>
+    <w:p>
+      <w:pPr>
+        <w:pStyle w:val="NoSpacing"/>
+      </w:pPr>
+      <w:r>
+        <w:t xml:space="preserve">© 2025 </w:t>
+      </w:r>
+      <w:r>
+        <w:t>Saipem SA</w:t>
+      </w:r>
+      <w:r>
+        <w:t>. All rights reserved.</w:t>
+      </w:r>
+    </w:p>
     <w:sectPr>
-      <w:footerReference w:type="even" r:id="rId6"/>
-      <w:footerReference w:type="default" r:id="rId7"/>
-      <w:footerReference w:type="first" r:id="rId8"/>
+      <w:footerReference w:type="even" r:id="rId15"/>
+      <w:footerReference w:type="default" r:id="rId16"/>
+      <w:footerReference w:type="first" r:id="rId17"/>
       <w:pgSz w:w="12240" w:h="15840"/>
       <w:pgMar w:top="1440" w:right="1440" w:bottom="1440" w:left="1440" w:header="720" w:footer="720" w:gutter="0"/>
       <w:cols w:space="720"/>
@@ -1161,6 +2373,1690 @@
     </w:p>
   </w:footnote>
 </w:footnotes>
+</file>
+
+<file path=word/numbering.xml><?xml version="1.0" encoding="utf-8"?>
+<w:numbering xmlns:wpc="http://schemas.microsoft.com/office/word/2010/wordprocessingCanvas" xmlns:cx="http://schemas.microsoft.com/office/drawing/2014/chartex" xmlns:cx1="http://schemas.microsoft.com/office/drawing/2015/9/8/chartex" xmlns:cx2="http://schemas.microsoft.com/office/drawing/2015/10/21/chartex" xmlns:cx3="http://schemas.microsoft.com/office/drawing/2016/5/9/chartex" xmlns:cx4="http://schemas.microsoft.com/office/drawing/2016/5/10/chartex" xmlns:cx5="http://schemas.microsoft.com/office/drawing/2016/5/11/chartex" xmlns:cx6="http://schemas.microsoft.com/office/drawing/2016/5/12/chartex" xmlns:cx7="http://schemas.microsoft.com/office/drawing/2016/5/13/chartex" xmlns:cx8="http://schemas.microsoft.com/office/drawing/2016/5/14/chartex" xmlns:mc="http://schemas.openxmlformats.org/markup-compatibility/2006" xmlns:aink="http://schemas.microsoft.com/office/drawing/2016/ink" xmlns:am3d="http://schemas.microsoft.com/office/drawing/2017/model3d" xmlns:o="urn:schemas-microsoft-com:office:office" xmlns:oel="http://schemas.microsoft.com/office/2019/extlst" xmlns:r="http://schemas.openxmlformats.org/officeDocument/2006/relationships" xmlns:m="http://schemas.openxmlformats.org/officeDocument/2006/math" xmlns:v="urn:schemas-microsoft-com:vml" xmlns:wp14="http://schemas.microsoft.com/office/word/2010/wordprocessingDrawing" xmlns:wp="http://schemas.openxmlformats.org/drawingml/2006/wordprocessingDrawing" xmlns:w10="urn:schemas-microsoft-com:office:word" xmlns:w="http://schemas.openxmlformats.org/wordprocessingml/2006/main" xmlns:w14="http://schemas.microsoft.com/office/word/2010/wordml" xmlns:w15="http://schemas.microsoft.com/office/word/2012/wordml" xmlns:w16cex="http://schemas.microsoft.com/office/word/2018/wordml/cex" xmlns:w16cid="http://schemas.microsoft.com/office/word/2016/wordml/cid" xmlns:w16="http://schemas.microsoft.com/office/word/2018/wordml" xmlns:w16du="http://schemas.microsoft.com/office/word/2023/wordml/word16du" xmlns:w16sdtdh="http://schemas.microsoft.com/office/word/2020/wordml/sdtdatahash" xmlns:w16sdtfl="http://schemas.microsoft.com/office/word/2024/wordml/sdtformatlock" xmlns:w16se="http://schemas.microsoft.com/office/word/2015/wordml/symex" xmlns:wpg="http://schemas.microsoft.com/office/word/2010/wordprocessingGroup" xmlns:wpi="http://schemas.microsoft.com/office/word/2010/wordprocessingInk" xmlns:wne="http://schemas.microsoft.com/office/word/2006/wordml" xmlns:wps="http://schemas.microsoft.com/office/word/2010/wordprocessingShape" mc:Ignorable="w14 w15 w16se w16cid w16 w16cex w16sdtdh w16sdtfl w16du wp14">
+  <w:abstractNum w:abstractNumId="0" w15:restartNumberingAfterBreak="0">
+    <w:nsid w:val="0D9F42F2"/>
+    <w:multiLevelType w:val="hybridMultilevel"/>
+    <w:tmpl w:val="68642266"/>
+    <w:lvl w:ilvl="0" w:tplc="017085D2">
+      <w:numFmt w:val="bullet"/>
+      <w:lvlText w:val="-"/>
+      <w:lvlJc w:val="left"/>
+      <w:pPr>
+        <w:ind w:left="720" w:hanging="360"/>
+      </w:pPr>
+      <w:rPr>
+        <w:rFonts w:ascii="Aptos" w:eastAsiaTheme="minorHAnsi" w:hAnsi="Aptos" w:cstheme="minorBidi" w:hint="default"/>
+      </w:rPr>
+    </w:lvl>
+    <w:lvl w:ilvl="1" w:tplc="04090003" w:tentative="1">
+      <w:start w:val="1"/>
+      <w:numFmt w:val="bullet"/>
+      <w:lvlText w:val="o"/>
+      <w:lvlJc w:val="left"/>
+      <w:pPr>
+        <w:ind w:left="1440" w:hanging="360"/>
+      </w:pPr>
+      <w:rPr>
+        <w:rFonts w:ascii="Courier New" w:hAnsi="Courier New" w:cs="Courier New" w:hint="default"/>
+      </w:rPr>
+    </w:lvl>
+    <w:lvl w:ilvl="2" w:tplc="04090005" w:tentative="1">
+      <w:start w:val="1"/>
+      <w:numFmt w:val="bullet"/>
+      <w:lvlText w:val=""/>
+      <w:lvlJc w:val="left"/>
+      <w:pPr>
+        <w:ind w:left="2160" w:hanging="360"/>
+      </w:pPr>
+      <w:rPr>
+        <w:rFonts w:ascii="Wingdings" w:hAnsi="Wingdings" w:hint="default"/>
+      </w:rPr>
+    </w:lvl>
+    <w:lvl w:ilvl="3" w:tplc="04090001" w:tentative="1">
+      <w:start w:val="1"/>
+      <w:numFmt w:val="bullet"/>
+      <w:lvlText w:val=""/>
+      <w:lvlJc w:val="left"/>
+      <w:pPr>
+        <w:ind w:left="2880" w:hanging="360"/>
+      </w:pPr>
+      <w:rPr>
+        <w:rFonts w:ascii="Symbol" w:hAnsi="Symbol" w:hint="default"/>
+      </w:rPr>
+    </w:lvl>
+    <w:lvl w:ilvl="4" w:tplc="04090003" w:tentative="1">
+      <w:start w:val="1"/>
+      <w:numFmt w:val="bullet"/>
+      <w:lvlText w:val="o"/>
+      <w:lvlJc w:val="left"/>
+      <w:pPr>
+        <w:ind w:left="3600" w:hanging="360"/>
+      </w:pPr>
+      <w:rPr>
+        <w:rFonts w:ascii="Courier New" w:hAnsi="Courier New" w:cs="Courier New" w:hint="default"/>
+      </w:rPr>
+    </w:lvl>
+    <w:lvl w:ilvl="5" w:tplc="04090005" w:tentative="1">
+      <w:start w:val="1"/>
+      <w:numFmt w:val="bullet"/>
+      <w:lvlText w:val=""/>
+      <w:lvlJc w:val="left"/>
+      <w:pPr>
+        <w:ind w:left="4320" w:hanging="360"/>
+      </w:pPr>
+      <w:rPr>
+        <w:rFonts w:ascii="Wingdings" w:hAnsi="Wingdings" w:hint="default"/>
+      </w:rPr>
+    </w:lvl>
+    <w:lvl w:ilvl="6" w:tplc="04090001" w:tentative="1">
+      <w:start w:val="1"/>
+      <w:numFmt w:val="bullet"/>
+      <w:lvlText w:val=""/>
+      <w:lvlJc w:val="left"/>
+      <w:pPr>
+        <w:ind w:left="5040" w:hanging="360"/>
+      </w:pPr>
+      <w:rPr>
+        <w:rFonts w:ascii="Symbol" w:hAnsi="Symbol" w:hint="default"/>
+      </w:rPr>
+    </w:lvl>
+    <w:lvl w:ilvl="7" w:tplc="04090003" w:tentative="1">
+      <w:start w:val="1"/>
+      <w:numFmt w:val="bullet"/>
+      <w:lvlText w:val="o"/>
+      <w:lvlJc w:val="left"/>
+      <w:pPr>
+        <w:ind w:left="5760" w:hanging="360"/>
+      </w:pPr>
+      <w:rPr>
+        <w:rFonts w:ascii="Courier New" w:hAnsi="Courier New" w:cs="Courier New" w:hint="default"/>
+      </w:rPr>
+    </w:lvl>
+    <w:lvl w:ilvl="8" w:tplc="04090005" w:tentative="1">
+      <w:start w:val="1"/>
+      <w:numFmt w:val="bullet"/>
+      <w:lvlText w:val=""/>
+      <w:lvlJc w:val="left"/>
+      <w:pPr>
+        <w:ind w:left="6480" w:hanging="360"/>
+      </w:pPr>
+      <w:rPr>
+        <w:rFonts w:ascii="Wingdings" w:hAnsi="Wingdings" w:hint="default"/>
+      </w:rPr>
+    </w:lvl>
+  </w:abstractNum>
+  <w:abstractNum w:abstractNumId="1" w15:restartNumberingAfterBreak="0">
+    <w:nsid w:val="2E662A3F"/>
+    <w:multiLevelType w:val="hybridMultilevel"/>
+    <w:tmpl w:val="FE74314C"/>
+    <w:lvl w:ilvl="0" w:tplc="04090001">
+      <w:start w:val="1"/>
+      <w:numFmt w:val="bullet"/>
+      <w:lvlText w:val=""/>
+      <w:lvlJc w:val="left"/>
+      <w:pPr>
+        <w:ind w:left="720" w:hanging="360"/>
+      </w:pPr>
+      <w:rPr>
+        <w:rFonts w:ascii="Symbol" w:hAnsi="Symbol" w:hint="default"/>
+      </w:rPr>
+    </w:lvl>
+    <w:lvl w:ilvl="1" w:tplc="04090003" w:tentative="1">
+      <w:start w:val="1"/>
+      <w:numFmt w:val="bullet"/>
+      <w:lvlText w:val="o"/>
+      <w:lvlJc w:val="left"/>
+      <w:pPr>
+        <w:ind w:left="1440" w:hanging="360"/>
+      </w:pPr>
+      <w:rPr>
+        <w:rFonts w:ascii="Courier New" w:hAnsi="Courier New" w:cs="Courier New" w:hint="default"/>
+      </w:rPr>
+    </w:lvl>
+    <w:lvl w:ilvl="2" w:tplc="04090005" w:tentative="1">
+      <w:start w:val="1"/>
+      <w:numFmt w:val="bullet"/>
+      <w:lvlText w:val=""/>
+      <w:lvlJc w:val="left"/>
+      <w:pPr>
+        <w:ind w:left="2160" w:hanging="360"/>
+      </w:pPr>
+      <w:rPr>
+        <w:rFonts w:ascii="Wingdings" w:hAnsi="Wingdings" w:hint="default"/>
+      </w:rPr>
+    </w:lvl>
+    <w:lvl w:ilvl="3" w:tplc="04090001" w:tentative="1">
+      <w:start w:val="1"/>
+      <w:numFmt w:val="bullet"/>
+      <w:lvlText w:val=""/>
+      <w:lvlJc w:val="left"/>
+      <w:pPr>
+        <w:ind w:left="2880" w:hanging="360"/>
+      </w:pPr>
+      <w:rPr>
+        <w:rFonts w:ascii="Symbol" w:hAnsi="Symbol" w:hint="default"/>
+      </w:rPr>
+    </w:lvl>
+    <w:lvl w:ilvl="4" w:tplc="04090003" w:tentative="1">
+      <w:start w:val="1"/>
+      <w:numFmt w:val="bullet"/>
+      <w:lvlText w:val="o"/>
+      <w:lvlJc w:val="left"/>
+      <w:pPr>
+        <w:ind w:left="3600" w:hanging="360"/>
+      </w:pPr>
+      <w:rPr>
+        <w:rFonts w:ascii="Courier New" w:hAnsi="Courier New" w:cs="Courier New" w:hint="default"/>
+      </w:rPr>
+    </w:lvl>
+    <w:lvl w:ilvl="5" w:tplc="04090005" w:tentative="1">
+      <w:start w:val="1"/>
+      <w:numFmt w:val="bullet"/>
+      <w:lvlText w:val=""/>
+      <w:lvlJc w:val="left"/>
+      <w:pPr>
+        <w:ind w:left="4320" w:hanging="360"/>
+      </w:pPr>
+      <w:rPr>
+        <w:rFonts w:ascii="Wingdings" w:hAnsi="Wingdings" w:hint="default"/>
+      </w:rPr>
+    </w:lvl>
+    <w:lvl w:ilvl="6" w:tplc="04090001" w:tentative="1">
+      <w:start w:val="1"/>
+      <w:numFmt w:val="bullet"/>
+      <w:lvlText w:val=""/>
+      <w:lvlJc w:val="left"/>
+      <w:pPr>
+        <w:ind w:left="5040" w:hanging="360"/>
+      </w:pPr>
+      <w:rPr>
+        <w:rFonts w:ascii="Symbol" w:hAnsi="Symbol" w:hint="default"/>
+      </w:rPr>
+    </w:lvl>
+    <w:lvl w:ilvl="7" w:tplc="04090003" w:tentative="1">
+      <w:start w:val="1"/>
+      <w:numFmt w:val="bullet"/>
+      <w:lvlText w:val="o"/>
+      <w:lvlJc w:val="left"/>
+      <w:pPr>
+        <w:ind w:left="5760" w:hanging="360"/>
+      </w:pPr>
+      <w:rPr>
+        <w:rFonts w:ascii="Courier New" w:hAnsi="Courier New" w:cs="Courier New" w:hint="default"/>
+      </w:rPr>
+    </w:lvl>
+    <w:lvl w:ilvl="8" w:tplc="04090005" w:tentative="1">
+      <w:start w:val="1"/>
+      <w:numFmt w:val="bullet"/>
+      <w:lvlText w:val=""/>
+      <w:lvlJc w:val="left"/>
+      <w:pPr>
+        <w:ind w:left="6480" w:hanging="360"/>
+      </w:pPr>
+      <w:rPr>
+        <w:rFonts w:ascii="Wingdings" w:hAnsi="Wingdings" w:hint="default"/>
+      </w:rPr>
+    </w:lvl>
+  </w:abstractNum>
+  <w:abstractNum w:abstractNumId="2" w15:restartNumberingAfterBreak="0">
+    <w:nsid w:val="3BCE7F6E"/>
+    <w:multiLevelType w:val="multilevel"/>
+    <w:tmpl w:val="F15E5202"/>
+    <w:lvl w:ilvl="0">
+      <w:start w:val="1"/>
+      <w:numFmt w:val="bullet"/>
+      <w:lvlText w:val=""/>
+      <w:lvlJc w:val="left"/>
+      <w:pPr>
+        <w:tabs>
+          <w:tab w:val="num" w:pos="720"/>
+        </w:tabs>
+        <w:ind w:left="720" w:hanging="360"/>
+      </w:pPr>
+      <w:rPr>
+        <w:rFonts w:ascii="Symbol" w:hAnsi="Symbol" w:hint="default"/>
+        <w:sz w:val="20"/>
+      </w:rPr>
+    </w:lvl>
+    <w:lvl w:ilvl="1" w:tentative="1">
+      <w:start w:val="1"/>
+      <w:numFmt w:val="bullet"/>
+      <w:lvlText w:val="o"/>
+      <w:lvlJc w:val="left"/>
+      <w:pPr>
+        <w:tabs>
+          <w:tab w:val="num" w:pos="1440"/>
+        </w:tabs>
+        <w:ind w:left="1440" w:hanging="360"/>
+      </w:pPr>
+      <w:rPr>
+        <w:rFonts w:ascii="Courier New" w:hAnsi="Courier New" w:hint="default"/>
+        <w:sz w:val="20"/>
+      </w:rPr>
+    </w:lvl>
+    <w:lvl w:ilvl="2" w:tentative="1">
+      <w:start w:val="1"/>
+      <w:numFmt w:val="bullet"/>
+      <w:lvlText w:val=""/>
+      <w:lvlJc w:val="left"/>
+      <w:pPr>
+        <w:tabs>
+          <w:tab w:val="num" w:pos="2160"/>
+        </w:tabs>
+        <w:ind w:left="2160" w:hanging="360"/>
+      </w:pPr>
+      <w:rPr>
+        <w:rFonts w:ascii="Wingdings" w:hAnsi="Wingdings" w:hint="default"/>
+        <w:sz w:val="20"/>
+      </w:rPr>
+    </w:lvl>
+    <w:lvl w:ilvl="3" w:tentative="1">
+      <w:start w:val="1"/>
+      <w:numFmt w:val="bullet"/>
+      <w:lvlText w:val=""/>
+      <w:lvlJc w:val="left"/>
+      <w:pPr>
+        <w:tabs>
+          <w:tab w:val="num" w:pos="2880"/>
+        </w:tabs>
+        <w:ind w:left="2880" w:hanging="360"/>
+      </w:pPr>
+      <w:rPr>
+        <w:rFonts w:ascii="Wingdings" w:hAnsi="Wingdings" w:hint="default"/>
+        <w:sz w:val="20"/>
+      </w:rPr>
+    </w:lvl>
+    <w:lvl w:ilvl="4" w:tentative="1">
+      <w:start w:val="1"/>
+      <w:numFmt w:val="bullet"/>
+      <w:lvlText w:val=""/>
+      <w:lvlJc w:val="left"/>
+      <w:pPr>
+        <w:tabs>
+          <w:tab w:val="num" w:pos="3600"/>
+        </w:tabs>
+        <w:ind w:left="3600" w:hanging="360"/>
+      </w:pPr>
+      <w:rPr>
+        <w:rFonts w:ascii="Wingdings" w:hAnsi="Wingdings" w:hint="default"/>
+        <w:sz w:val="20"/>
+      </w:rPr>
+    </w:lvl>
+    <w:lvl w:ilvl="5" w:tentative="1">
+      <w:start w:val="1"/>
+      <w:numFmt w:val="bullet"/>
+      <w:lvlText w:val=""/>
+      <w:lvlJc w:val="left"/>
+      <w:pPr>
+        <w:tabs>
+          <w:tab w:val="num" w:pos="4320"/>
+        </w:tabs>
+        <w:ind w:left="4320" w:hanging="360"/>
+      </w:pPr>
+      <w:rPr>
+        <w:rFonts w:ascii="Wingdings" w:hAnsi="Wingdings" w:hint="default"/>
+        <w:sz w:val="20"/>
+      </w:rPr>
+    </w:lvl>
+    <w:lvl w:ilvl="6" w:tentative="1">
+      <w:start w:val="1"/>
+      <w:numFmt w:val="bullet"/>
+      <w:lvlText w:val=""/>
+      <w:lvlJc w:val="left"/>
+      <w:pPr>
+        <w:tabs>
+          <w:tab w:val="num" w:pos="5040"/>
+        </w:tabs>
+        <w:ind w:left="5040" w:hanging="360"/>
+      </w:pPr>
+      <w:rPr>
+        <w:rFonts w:ascii="Wingdings" w:hAnsi="Wingdings" w:hint="default"/>
+        <w:sz w:val="20"/>
+      </w:rPr>
+    </w:lvl>
+    <w:lvl w:ilvl="7" w:tentative="1">
+      <w:start w:val="1"/>
+      <w:numFmt w:val="bullet"/>
+      <w:lvlText w:val=""/>
+      <w:lvlJc w:val="left"/>
+      <w:pPr>
+        <w:tabs>
+          <w:tab w:val="num" w:pos="5760"/>
+        </w:tabs>
+        <w:ind w:left="5760" w:hanging="360"/>
+      </w:pPr>
+      <w:rPr>
+        <w:rFonts w:ascii="Wingdings" w:hAnsi="Wingdings" w:hint="default"/>
+        <w:sz w:val="20"/>
+      </w:rPr>
+    </w:lvl>
+    <w:lvl w:ilvl="8" w:tentative="1">
+      <w:start w:val="1"/>
+      <w:numFmt w:val="bullet"/>
+      <w:lvlText w:val=""/>
+      <w:lvlJc w:val="left"/>
+      <w:pPr>
+        <w:tabs>
+          <w:tab w:val="num" w:pos="6480"/>
+        </w:tabs>
+        <w:ind w:left="6480" w:hanging="360"/>
+      </w:pPr>
+      <w:rPr>
+        <w:rFonts w:ascii="Wingdings" w:hAnsi="Wingdings" w:hint="default"/>
+        <w:sz w:val="20"/>
+      </w:rPr>
+    </w:lvl>
+  </w:abstractNum>
+  <w:abstractNum w:abstractNumId="3" w15:restartNumberingAfterBreak="0">
+    <w:nsid w:val="449D7355"/>
+    <w:multiLevelType w:val="hybridMultilevel"/>
+    <w:tmpl w:val="1242D2C0"/>
+    <w:lvl w:ilvl="0" w:tplc="04090001">
+      <w:start w:val="1"/>
+      <w:numFmt w:val="bullet"/>
+      <w:lvlText w:val=""/>
+      <w:lvlJc w:val="left"/>
+      <w:pPr>
+        <w:ind w:left="720" w:hanging="360"/>
+      </w:pPr>
+      <w:rPr>
+        <w:rFonts w:ascii="Symbol" w:hAnsi="Symbol" w:hint="default"/>
+      </w:rPr>
+    </w:lvl>
+    <w:lvl w:ilvl="1" w:tplc="04090003">
+      <w:start w:val="1"/>
+      <w:numFmt w:val="bullet"/>
+      <w:lvlText w:val="o"/>
+      <w:lvlJc w:val="left"/>
+      <w:pPr>
+        <w:ind w:left="1440" w:hanging="360"/>
+      </w:pPr>
+      <w:rPr>
+        <w:rFonts w:ascii="Courier New" w:hAnsi="Courier New" w:cs="Courier New" w:hint="default"/>
+      </w:rPr>
+    </w:lvl>
+    <w:lvl w:ilvl="2" w:tplc="04090005" w:tentative="1">
+      <w:start w:val="1"/>
+      <w:numFmt w:val="bullet"/>
+      <w:lvlText w:val=""/>
+      <w:lvlJc w:val="left"/>
+      <w:pPr>
+        <w:ind w:left="2160" w:hanging="360"/>
+      </w:pPr>
+      <w:rPr>
+        <w:rFonts w:ascii="Wingdings" w:hAnsi="Wingdings" w:hint="default"/>
+      </w:rPr>
+    </w:lvl>
+    <w:lvl w:ilvl="3" w:tplc="04090001" w:tentative="1">
+      <w:start w:val="1"/>
+      <w:numFmt w:val="bullet"/>
+      <w:lvlText w:val=""/>
+      <w:lvlJc w:val="left"/>
+      <w:pPr>
+        <w:ind w:left="2880" w:hanging="360"/>
+      </w:pPr>
+      <w:rPr>
+        <w:rFonts w:ascii="Symbol" w:hAnsi="Symbol" w:hint="default"/>
+      </w:rPr>
+    </w:lvl>
+    <w:lvl w:ilvl="4" w:tplc="04090003" w:tentative="1">
+      <w:start w:val="1"/>
+      <w:numFmt w:val="bullet"/>
+      <w:lvlText w:val="o"/>
+      <w:lvlJc w:val="left"/>
+      <w:pPr>
+        <w:ind w:left="3600" w:hanging="360"/>
+      </w:pPr>
+      <w:rPr>
+        <w:rFonts w:ascii="Courier New" w:hAnsi="Courier New" w:cs="Courier New" w:hint="default"/>
+      </w:rPr>
+    </w:lvl>
+    <w:lvl w:ilvl="5" w:tplc="04090005" w:tentative="1">
+      <w:start w:val="1"/>
+      <w:numFmt w:val="bullet"/>
+      <w:lvlText w:val=""/>
+      <w:lvlJc w:val="left"/>
+      <w:pPr>
+        <w:ind w:left="4320" w:hanging="360"/>
+      </w:pPr>
+      <w:rPr>
+        <w:rFonts w:ascii="Wingdings" w:hAnsi="Wingdings" w:hint="default"/>
+      </w:rPr>
+    </w:lvl>
+    <w:lvl w:ilvl="6" w:tplc="04090001" w:tentative="1">
+      <w:start w:val="1"/>
+      <w:numFmt w:val="bullet"/>
+      <w:lvlText w:val=""/>
+      <w:lvlJc w:val="left"/>
+      <w:pPr>
+        <w:ind w:left="5040" w:hanging="360"/>
+      </w:pPr>
+      <w:rPr>
+        <w:rFonts w:ascii="Symbol" w:hAnsi="Symbol" w:hint="default"/>
+      </w:rPr>
+    </w:lvl>
+    <w:lvl w:ilvl="7" w:tplc="04090003" w:tentative="1">
+      <w:start w:val="1"/>
+      <w:numFmt w:val="bullet"/>
+      <w:lvlText w:val="o"/>
+      <w:lvlJc w:val="left"/>
+      <w:pPr>
+        <w:ind w:left="5760" w:hanging="360"/>
+      </w:pPr>
+      <w:rPr>
+        <w:rFonts w:ascii="Courier New" w:hAnsi="Courier New" w:cs="Courier New" w:hint="default"/>
+      </w:rPr>
+    </w:lvl>
+    <w:lvl w:ilvl="8" w:tplc="04090005" w:tentative="1">
+      <w:start w:val="1"/>
+      <w:numFmt w:val="bullet"/>
+      <w:lvlText w:val=""/>
+      <w:lvlJc w:val="left"/>
+      <w:pPr>
+        <w:ind w:left="6480" w:hanging="360"/>
+      </w:pPr>
+      <w:rPr>
+        <w:rFonts w:ascii="Wingdings" w:hAnsi="Wingdings" w:hint="default"/>
+      </w:rPr>
+    </w:lvl>
+  </w:abstractNum>
+  <w:abstractNum w:abstractNumId="4" w15:restartNumberingAfterBreak="0">
+    <w:nsid w:val="4D1869B3"/>
+    <w:multiLevelType w:val="multilevel"/>
+    <w:tmpl w:val="8BFA8B9C"/>
+    <w:lvl w:ilvl="0">
+      <w:start w:val="1"/>
+      <w:numFmt w:val="bullet"/>
+      <w:lvlText w:val=""/>
+      <w:lvlJc w:val="left"/>
+      <w:pPr>
+        <w:tabs>
+          <w:tab w:val="num" w:pos="720"/>
+        </w:tabs>
+        <w:ind w:left="720" w:hanging="360"/>
+      </w:pPr>
+      <w:rPr>
+        <w:rFonts w:ascii="Symbol" w:hAnsi="Symbol" w:hint="default"/>
+        <w:sz w:val="20"/>
+      </w:rPr>
+    </w:lvl>
+    <w:lvl w:ilvl="1">
+      <w:start w:val="1"/>
+      <w:numFmt w:val="bullet"/>
+      <w:lvlText w:val="o"/>
+      <w:lvlJc w:val="left"/>
+      <w:pPr>
+        <w:tabs>
+          <w:tab w:val="num" w:pos="1440"/>
+        </w:tabs>
+        <w:ind w:left="1440" w:hanging="360"/>
+      </w:pPr>
+      <w:rPr>
+        <w:rFonts w:ascii="Courier New" w:hAnsi="Courier New" w:hint="default"/>
+        <w:sz w:val="20"/>
+      </w:rPr>
+    </w:lvl>
+    <w:lvl w:ilvl="2" w:tentative="1">
+      <w:start w:val="1"/>
+      <w:numFmt w:val="bullet"/>
+      <w:lvlText w:val=""/>
+      <w:lvlJc w:val="left"/>
+      <w:pPr>
+        <w:tabs>
+          <w:tab w:val="num" w:pos="2160"/>
+        </w:tabs>
+        <w:ind w:left="2160" w:hanging="360"/>
+      </w:pPr>
+      <w:rPr>
+        <w:rFonts w:ascii="Wingdings" w:hAnsi="Wingdings" w:hint="default"/>
+        <w:sz w:val="20"/>
+      </w:rPr>
+    </w:lvl>
+    <w:lvl w:ilvl="3" w:tentative="1">
+      <w:start w:val="1"/>
+      <w:numFmt w:val="bullet"/>
+      <w:lvlText w:val=""/>
+      <w:lvlJc w:val="left"/>
+      <w:pPr>
+        <w:tabs>
+          <w:tab w:val="num" w:pos="2880"/>
+        </w:tabs>
+        <w:ind w:left="2880" w:hanging="360"/>
+      </w:pPr>
+      <w:rPr>
+        <w:rFonts w:ascii="Wingdings" w:hAnsi="Wingdings" w:hint="default"/>
+        <w:sz w:val="20"/>
+      </w:rPr>
+    </w:lvl>
+    <w:lvl w:ilvl="4" w:tentative="1">
+      <w:start w:val="1"/>
+      <w:numFmt w:val="bullet"/>
+      <w:lvlText w:val=""/>
+      <w:lvlJc w:val="left"/>
+      <w:pPr>
+        <w:tabs>
+          <w:tab w:val="num" w:pos="3600"/>
+        </w:tabs>
+        <w:ind w:left="3600" w:hanging="360"/>
+      </w:pPr>
+      <w:rPr>
+        <w:rFonts w:ascii="Wingdings" w:hAnsi="Wingdings" w:hint="default"/>
+        <w:sz w:val="20"/>
+      </w:rPr>
+    </w:lvl>
+    <w:lvl w:ilvl="5" w:tentative="1">
+      <w:start w:val="1"/>
+      <w:numFmt w:val="bullet"/>
+      <w:lvlText w:val=""/>
+      <w:lvlJc w:val="left"/>
+      <w:pPr>
+        <w:tabs>
+          <w:tab w:val="num" w:pos="4320"/>
+        </w:tabs>
+        <w:ind w:left="4320" w:hanging="360"/>
+      </w:pPr>
+      <w:rPr>
+        <w:rFonts w:ascii="Wingdings" w:hAnsi="Wingdings" w:hint="default"/>
+        <w:sz w:val="20"/>
+      </w:rPr>
+    </w:lvl>
+    <w:lvl w:ilvl="6" w:tentative="1">
+      <w:start w:val="1"/>
+      <w:numFmt w:val="bullet"/>
+      <w:lvlText w:val=""/>
+      <w:lvlJc w:val="left"/>
+      <w:pPr>
+        <w:tabs>
+          <w:tab w:val="num" w:pos="5040"/>
+        </w:tabs>
+        <w:ind w:left="5040" w:hanging="360"/>
+      </w:pPr>
+      <w:rPr>
+        <w:rFonts w:ascii="Wingdings" w:hAnsi="Wingdings" w:hint="default"/>
+        <w:sz w:val="20"/>
+      </w:rPr>
+    </w:lvl>
+    <w:lvl w:ilvl="7" w:tentative="1">
+      <w:start w:val="1"/>
+      <w:numFmt w:val="bullet"/>
+      <w:lvlText w:val=""/>
+      <w:lvlJc w:val="left"/>
+      <w:pPr>
+        <w:tabs>
+          <w:tab w:val="num" w:pos="5760"/>
+        </w:tabs>
+        <w:ind w:left="5760" w:hanging="360"/>
+      </w:pPr>
+      <w:rPr>
+        <w:rFonts w:ascii="Wingdings" w:hAnsi="Wingdings" w:hint="default"/>
+        <w:sz w:val="20"/>
+      </w:rPr>
+    </w:lvl>
+    <w:lvl w:ilvl="8" w:tentative="1">
+      <w:start w:val="1"/>
+      <w:numFmt w:val="bullet"/>
+      <w:lvlText w:val=""/>
+      <w:lvlJc w:val="left"/>
+      <w:pPr>
+        <w:tabs>
+          <w:tab w:val="num" w:pos="6480"/>
+        </w:tabs>
+        <w:ind w:left="6480" w:hanging="360"/>
+      </w:pPr>
+      <w:rPr>
+        <w:rFonts w:ascii="Wingdings" w:hAnsi="Wingdings" w:hint="default"/>
+        <w:sz w:val="20"/>
+      </w:rPr>
+    </w:lvl>
+  </w:abstractNum>
+  <w:abstractNum w:abstractNumId="5" w15:restartNumberingAfterBreak="0">
+    <w:nsid w:val="4DE16ECD"/>
+    <w:multiLevelType w:val="multilevel"/>
+    <w:tmpl w:val="F4B8D22C"/>
+    <w:lvl w:ilvl="0">
+      <w:start w:val="1"/>
+      <w:numFmt w:val="bullet"/>
+      <w:lvlText w:val=""/>
+      <w:lvlJc w:val="left"/>
+      <w:pPr>
+        <w:tabs>
+          <w:tab w:val="num" w:pos="720"/>
+        </w:tabs>
+        <w:ind w:left="720" w:hanging="360"/>
+      </w:pPr>
+      <w:rPr>
+        <w:rFonts w:ascii="Symbol" w:hAnsi="Symbol" w:hint="default"/>
+        <w:sz w:val="20"/>
+      </w:rPr>
+    </w:lvl>
+    <w:lvl w:ilvl="1" w:tentative="1">
+      <w:start w:val="1"/>
+      <w:numFmt w:val="bullet"/>
+      <w:lvlText w:val="o"/>
+      <w:lvlJc w:val="left"/>
+      <w:pPr>
+        <w:tabs>
+          <w:tab w:val="num" w:pos="1440"/>
+        </w:tabs>
+        <w:ind w:left="1440" w:hanging="360"/>
+      </w:pPr>
+      <w:rPr>
+        <w:rFonts w:ascii="Courier New" w:hAnsi="Courier New" w:hint="default"/>
+        <w:sz w:val="20"/>
+      </w:rPr>
+    </w:lvl>
+    <w:lvl w:ilvl="2" w:tentative="1">
+      <w:start w:val="1"/>
+      <w:numFmt w:val="bullet"/>
+      <w:lvlText w:val=""/>
+      <w:lvlJc w:val="left"/>
+      <w:pPr>
+        <w:tabs>
+          <w:tab w:val="num" w:pos="2160"/>
+        </w:tabs>
+        <w:ind w:left="2160" w:hanging="360"/>
+      </w:pPr>
+      <w:rPr>
+        <w:rFonts w:ascii="Wingdings" w:hAnsi="Wingdings" w:hint="default"/>
+        <w:sz w:val="20"/>
+      </w:rPr>
+    </w:lvl>
+    <w:lvl w:ilvl="3" w:tentative="1">
+      <w:start w:val="1"/>
+      <w:numFmt w:val="bullet"/>
+      <w:lvlText w:val=""/>
+      <w:lvlJc w:val="left"/>
+      <w:pPr>
+        <w:tabs>
+          <w:tab w:val="num" w:pos="2880"/>
+        </w:tabs>
+        <w:ind w:left="2880" w:hanging="360"/>
+      </w:pPr>
+      <w:rPr>
+        <w:rFonts w:ascii="Wingdings" w:hAnsi="Wingdings" w:hint="default"/>
+        <w:sz w:val="20"/>
+      </w:rPr>
+    </w:lvl>
+    <w:lvl w:ilvl="4" w:tentative="1">
+      <w:start w:val="1"/>
+      <w:numFmt w:val="bullet"/>
+      <w:lvlText w:val=""/>
+      <w:lvlJc w:val="left"/>
+      <w:pPr>
+        <w:tabs>
+          <w:tab w:val="num" w:pos="3600"/>
+        </w:tabs>
+        <w:ind w:left="3600" w:hanging="360"/>
+      </w:pPr>
+      <w:rPr>
+        <w:rFonts w:ascii="Wingdings" w:hAnsi="Wingdings" w:hint="default"/>
+        <w:sz w:val="20"/>
+      </w:rPr>
+    </w:lvl>
+    <w:lvl w:ilvl="5" w:tentative="1">
+      <w:start w:val="1"/>
+      <w:numFmt w:val="bullet"/>
+      <w:lvlText w:val=""/>
+      <w:lvlJc w:val="left"/>
+      <w:pPr>
+        <w:tabs>
+          <w:tab w:val="num" w:pos="4320"/>
+        </w:tabs>
+        <w:ind w:left="4320" w:hanging="360"/>
+      </w:pPr>
+      <w:rPr>
+        <w:rFonts w:ascii="Wingdings" w:hAnsi="Wingdings" w:hint="default"/>
+        <w:sz w:val="20"/>
+      </w:rPr>
+    </w:lvl>
+    <w:lvl w:ilvl="6" w:tentative="1">
+      <w:start w:val="1"/>
+      <w:numFmt w:val="bullet"/>
+      <w:lvlText w:val=""/>
+      <w:lvlJc w:val="left"/>
+      <w:pPr>
+        <w:tabs>
+          <w:tab w:val="num" w:pos="5040"/>
+        </w:tabs>
+        <w:ind w:left="5040" w:hanging="360"/>
+      </w:pPr>
+      <w:rPr>
+        <w:rFonts w:ascii="Wingdings" w:hAnsi="Wingdings" w:hint="default"/>
+        <w:sz w:val="20"/>
+      </w:rPr>
+    </w:lvl>
+    <w:lvl w:ilvl="7" w:tentative="1">
+      <w:start w:val="1"/>
+      <w:numFmt w:val="bullet"/>
+      <w:lvlText w:val=""/>
+      <w:lvlJc w:val="left"/>
+      <w:pPr>
+        <w:tabs>
+          <w:tab w:val="num" w:pos="5760"/>
+        </w:tabs>
+        <w:ind w:left="5760" w:hanging="360"/>
+      </w:pPr>
+      <w:rPr>
+        <w:rFonts w:ascii="Wingdings" w:hAnsi="Wingdings" w:hint="default"/>
+        <w:sz w:val="20"/>
+      </w:rPr>
+    </w:lvl>
+    <w:lvl w:ilvl="8" w:tentative="1">
+      <w:start w:val="1"/>
+      <w:numFmt w:val="bullet"/>
+      <w:lvlText w:val=""/>
+      <w:lvlJc w:val="left"/>
+      <w:pPr>
+        <w:tabs>
+          <w:tab w:val="num" w:pos="6480"/>
+        </w:tabs>
+        <w:ind w:left="6480" w:hanging="360"/>
+      </w:pPr>
+      <w:rPr>
+        <w:rFonts w:ascii="Wingdings" w:hAnsi="Wingdings" w:hint="default"/>
+        <w:sz w:val="20"/>
+      </w:rPr>
+    </w:lvl>
+  </w:abstractNum>
+  <w:abstractNum w:abstractNumId="6" w15:restartNumberingAfterBreak="0">
+    <w:nsid w:val="573F521F"/>
+    <w:multiLevelType w:val="multilevel"/>
+    <w:tmpl w:val="4B02E90A"/>
+    <w:lvl w:ilvl="0">
+      <w:start w:val="1"/>
+      <w:numFmt w:val="bullet"/>
+      <w:lvlText w:val=""/>
+      <w:lvlJc w:val="left"/>
+      <w:pPr>
+        <w:tabs>
+          <w:tab w:val="num" w:pos="720"/>
+        </w:tabs>
+        <w:ind w:left="720" w:hanging="360"/>
+      </w:pPr>
+      <w:rPr>
+        <w:rFonts w:ascii="Symbol" w:hAnsi="Symbol" w:hint="default"/>
+        <w:sz w:val="20"/>
+      </w:rPr>
+    </w:lvl>
+    <w:lvl w:ilvl="1" w:tentative="1">
+      <w:start w:val="1"/>
+      <w:numFmt w:val="bullet"/>
+      <w:lvlText w:val="o"/>
+      <w:lvlJc w:val="left"/>
+      <w:pPr>
+        <w:tabs>
+          <w:tab w:val="num" w:pos="1440"/>
+        </w:tabs>
+        <w:ind w:left="1440" w:hanging="360"/>
+      </w:pPr>
+      <w:rPr>
+        <w:rFonts w:ascii="Courier New" w:hAnsi="Courier New" w:hint="default"/>
+        <w:sz w:val="20"/>
+      </w:rPr>
+    </w:lvl>
+    <w:lvl w:ilvl="2" w:tentative="1">
+      <w:start w:val="1"/>
+      <w:numFmt w:val="bullet"/>
+      <w:lvlText w:val=""/>
+      <w:lvlJc w:val="left"/>
+      <w:pPr>
+        <w:tabs>
+          <w:tab w:val="num" w:pos="2160"/>
+        </w:tabs>
+        <w:ind w:left="2160" w:hanging="360"/>
+      </w:pPr>
+      <w:rPr>
+        <w:rFonts w:ascii="Wingdings" w:hAnsi="Wingdings" w:hint="default"/>
+        <w:sz w:val="20"/>
+      </w:rPr>
+    </w:lvl>
+    <w:lvl w:ilvl="3" w:tentative="1">
+      <w:start w:val="1"/>
+      <w:numFmt w:val="bullet"/>
+      <w:lvlText w:val=""/>
+      <w:lvlJc w:val="left"/>
+      <w:pPr>
+        <w:tabs>
+          <w:tab w:val="num" w:pos="2880"/>
+        </w:tabs>
+        <w:ind w:left="2880" w:hanging="360"/>
+      </w:pPr>
+      <w:rPr>
+        <w:rFonts w:ascii="Wingdings" w:hAnsi="Wingdings" w:hint="default"/>
+        <w:sz w:val="20"/>
+      </w:rPr>
+    </w:lvl>
+    <w:lvl w:ilvl="4" w:tentative="1">
+      <w:start w:val="1"/>
+      <w:numFmt w:val="bullet"/>
+      <w:lvlText w:val=""/>
+      <w:lvlJc w:val="left"/>
+      <w:pPr>
+        <w:tabs>
+          <w:tab w:val="num" w:pos="3600"/>
+        </w:tabs>
+        <w:ind w:left="3600" w:hanging="360"/>
+      </w:pPr>
+      <w:rPr>
+        <w:rFonts w:ascii="Wingdings" w:hAnsi="Wingdings" w:hint="default"/>
+        <w:sz w:val="20"/>
+      </w:rPr>
+    </w:lvl>
+    <w:lvl w:ilvl="5" w:tentative="1">
+      <w:start w:val="1"/>
+      <w:numFmt w:val="bullet"/>
+      <w:lvlText w:val=""/>
+      <w:lvlJc w:val="left"/>
+      <w:pPr>
+        <w:tabs>
+          <w:tab w:val="num" w:pos="4320"/>
+        </w:tabs>
+        <w:ind w:left="4320" w:hanging="360"/>
+      </w:pPr>
+      <w:rPr>
+        <w:rFonts w:ascii="Wingdings" w:hAnsi="Wingdings" w:hint="default"/>
+        <w:sz w:val="20"/>
+      </w:rPr>
+    </w:lvl>
+    <w:lvl w:ilvl="6" w:tentative="1">
+      <w:start w:val="1"/>
+      <w:numFmt w:val="bullet"/>
+      <w:lvlText w:val=""/>
+      <w:lvlJc w:val="left"/>
+      <w:pPr>
+        <w:tabs>
+          <w:tab w:val="num" w:pos="5040"/>
+        </w:tabs>
+        <w:ind w:left="5040" w:hanging="360"/>
+      </w:pPr>
+      <w:rPr>
+        <w:rFonts w:ascii="Wingdings" w:hAnsi="Wingdings" w:hint="default"/>
+        <w:sz w:val="20"/>
+      </w:rPr>
+    </w:lvl>
+    <w:lvl w:ilvl="7" w:tentative="1">
+      <w:start w:val="1"/>
+      <w:numFmt w:val="bullet"/>
+      <w:lvlText w:val=""/>
+      <w:lvlJc w:val="left"/>
+      <w:pPr>
+        <w:tabs>
+          <w:tab w:val="num" w:pos="5760"/>
+        </w:tabs>
+        <w:ind w:left="5760" w:hanging="360"/>
+      </w:pPr>
+      <w:rPr>
+        <w:rFonts w:ascii="Wingdings" w:hAnsi="Wingdings" w:hint="default"/>
+        <w:sz w:val="20"/>
+      </w:rPr>
+    </w:lvl>
+    <w:lvl w:ilvl="8" w:tentative="1">
+      <w:start w:val="1"/>
+      <w:numFmt w:val="bullet"/>
+      <w:lvlText w:val=""/>
+      <w:lvlJc w:val="left"/>
+      <w:pPr>
+        <w:tabs>
+          <w:tab w:val="num" w:pos="6480"/>
+        </w:tabs>
+        <w:ind w:left="6480" w:hanging="360"/>
+      </w:pPr>
+      <w:rPr>
+        <w:rFonts w:ascii="Wingdings" w:hAnsi="Wingdings" w:hint="default"/>
+        <w:sz w:val="20"/>
+      </w:rPr>
+    </w:lvl>
+  </w:abstractNum>
+  <w:abstractNum w:abstractNumId="7" w15:restartNumberingAfterBreak="0">
+    <w:nsid w:val="5BAA5709"/>
+    <w:multiLevelType w:val="multilevel"/>
+    <w:tmpl w:val="78BADE48"/>
+    <w:lvl w:ilvl="0">
+      <w:start w:val="1"/>
+      <w:numFmt w:val="bullet"/>
+      <w:lvlText w:val=""/>
+      <w:lvlJc w:val="left"/>
+      <w:pPr>
+        <w:tabs>
+          <w:tab w:val="num" w:pos="720"/>
+        </w:tabs>
+        <w:ind w:left="720" w:hanging="360"/>
+      </w:pPr>
+      <w:rPr>
+        <w:rFonts w:ascii="Symbol" w:hAnsi="Symbol" w:hint="default"/>
+        <w:sz w:val="20"/>
+      </w:rPr>
+    </w:lvl>
+    <w:lvl w:ilvl="1" w:tentative="1">
+      <w:start w:val="1"/>
+      <w:numFmt w:val="bullet"/>
+      <w:lvlText w:val="o"/>
+      <w:lvlJc w:val="left"/>
+      <w:pPr>
+        <w:tabs>
+          <w:tab w:val="num" w:pos="1440"/>
+        </w:tabs>
+        <w:ind w:left="1440" w:hanging="360"/>
+      </w:pPr>
+      <w:rPr>
+        <w:rFonts w:ascii="Courier New" w:hAnsi="Courier New" w:hint="default"/>
+        <w:sz w:val="20"/>
+      </w:rPr>
+    </w:lvl>
+    <w:lvl w:ilvl="2" w:tentative="1">
+      <w:start w:val="1"/>
+      <w:numFmt w:val="bullet"/>
+      <w:lvlText w:val=""/>
+      <w:lvlJc w:val="left"/>
+      <w:pPr>
+        <w:tabs>
+          <w:tab w:val="num" w:pos="2160"/>
+        </w:tabs>
+        <w:ind w:left="2160" w:hanging="360"/>
+      </w:pPr>
+      <w:rPr>
+        <w:rFonts w:ascii="Wingdings" w:hAnsi="Wingdings" w:hint="default"/>
+        <w:sz w:val="20"/>
+      </w:rPr>
+    </w:lvl>
+    <w:lvl w:ilvl="3" w:tentative="1">
+      <w:start w:val="1"/>
+      <w:numFmt w:val="bullet"/>
+      <w:lvlText w:val=""/>
+      <w:lvlJc w:val="left"/>
+      <w:pPr>
+        <w:tabs>
+          <w:tab w:val="num" w:pos="2880"/>
+        </w:tabs>
+        <w:ind w:left="2880" w:hanging="360"/>
+      </w:pPr>
+      <w:rPr>
+        <w:rFonts w:ascii="Wingdings" w:hAnsi="Wingdings" w:hint="default"/>
+        <w:sz w:val="20"/>
+      </w:rPr>
+    </w:lvl>
+    <w:lvl w:ilvl="4" w:tentative="1">
+      <w:start w:val="1"/>
+      <w:numFmt w:val="bullet"/>
+      <w:lvlText w:val=""/>
+      <w:lvlJc w:val="left"/>
+      <w:pPr>
+        <w:tabs>
+          <w:tab w:val="num" w:pos="3600"/>
+        </w:tabs>
+        <w:ind w:left="3600" w:hanging="360"/>
+      </w:pPr>
+      <w:rPr>
+        <w:rFonts w:ascii="Wingdings" w:hAnsi="Wingdings" w:hint="default"/>
+        <w:sz w:val="20"/>
+      </w:rPr>
+    </w:lvl>
+    <w:lvl w:ilvl="5" w:tentative="1">
+      <w:start w:val="1"/>
+      <w:numFmt w:val="bullet"/>
+      <w:lvlText w:val=""/>
+      <w:lvlJc w:val="left"/>
+      <w:pPr>
+        <w:tabs>
+          <w:tab w:val="num" w:pos="4320"/>
+        </w:tabs>
+        <w:ind w:left="4320" w:hanging="360"/>
+      </w:pPr>
+      <w:rPr>
+        <w:rFonts w:ascii="Wingdings" w:hAnsi="Wingdings" w:hint="default"/>
+        <w:sz w:val="20"/>
+      </w:rPr>
+    </w:lvl>
+    <w:lvl w:ilvl="6" w:tentative="1">
+      <w:start w:val="1"/>
+      <w:numFmt w:val="bullet"/>
+      <w:lvlText w:val=""/>
+      <w:lvlJc w:val="left"/>
+      <w:pPr>
+        <w:tabs>
+          <w:tab w:val="num" w:pos="5040"/>
+        </w:tabs>
+        <w:ind w:left="5040" w:hanging="360"/>
+      </w:pPr>
+      <w:rPr>
+        <w:rFonts w:ascii="Wingdings" w:hAnsi="Wingdings" w:hint="default"/>
+        <w:sz w:val="20"/>
+      </w:rPr>
+    </w:lvl>
+    <w:lvl w:ilvl="7" w:tentative="1">
+      <w:start w:val="1"/>
+      <w:numFmt w:val="bullet"/>
+      <w:lvlText w:val=""/>
+      <w:lvlJc w:val="left"/>
+      <w:pPr>
+        <w:tabs>
+          <w:tab w:val="num" w:pos="5760"/>
+        </w:tabs>
+        <w:ind w:left="5760" w:hanging="360"/>
+      </w:pPr>
+      <w:rPr>
+        <w:rFonts w:ascii="Wingdings" w:hAnsi="Wingdings" w:hint="default"/>
+        <w:sz w:val="20"/>
+      </w:rPr>
+    </w:lvl>
+    <w:lvl w:ilvl="8" w:tentative="1">
+      <w:start w:val="1"/>
+      <w:numFmt w:val="bullet"/>
+      <w:lvlText w:val=""/>
+      <w:lvlJc w:val="left"/>
+      <w:pPr>
+        <w:tabs>
+          <w:tab w:val="num" w:pos="6480"/>
+        </w:tabs>
+        <w:ind w:left="6480" w:hanging="360"/>
+      </w:pPr>
+      <w:rPr>
+        <w:rFonts w:ascii="Wingdings" w:hAnsi="Wingdings" w:hint="default"/>
+        <w:sz w:val="20"/>
+      </w:rPr>
+    </w:lvl>
+  </w:abstractNum>
+  <w:abstractNum w:abstractNumId="8" w15:restartNumberingAfterBreak="0">
+    <w:nsid w:val="61387172"/>
+    <w:multiLevelType w:val="multilevel"/>
+    <w:tmpl w:val="ED986FC4"/>
+    <w:lvl w:ilvl="0">
+      <w:start w:val="1"/>
+      <w:numFmt w:val="bullet"/>
+      <w:lvlText w:val=""/>
+      <w:lvlJc w:val="left"/>
+      <w:pPr>
+        <w:tabs>
+          <w:tab w:val="num" w:pos="720"/>
+        </w:tabs>
+        <w:ind w:left="720" w:hanging="360"/>
+      </w:pPr>
+      <w:rPr>
+        <w:rFonts w:ascii="Symbol" w:hAnsi="Symbol" w:hint="default"/>
+        <w:sz w:val="20"/>
+      </w:rPr>
+    </w:lvl>
+    <w:lvl w:ilvl="1" w:tentative="1">
+      <w:start w:val="1"/>
+      <w:numFmt w:val="bullet"/>
+      <w:lvlText w:val="o"/>
+      <w:lvlJc w:val="left"/>
+      <w:pPr>
+        <w:tabs>
+          <w:tab w:val="num" w:pos="1440"/>
+        </w:tabs>
+        <w:ind w:left="1440" w:hanging="360"/>
+      </w:pPr>
+      <w:rPr>
+        <w:rFonts w:ascii="Courier New" w:hAnsi="Courier New" w:hint="default"/>
+        <w:sz w:val="20"/>
+      </w:rPr>
+    </w:lvl>
+    <w:lvl w:ilvl="2" w:tentative="1">
+      <w:start w:val="1"/>
+      <w:numFmt w:val="bullet"/>
+      <w:lvlText w:val=""/>
+      <w:lvlJc w:val="left"/>
+      <w:pPr>
+        <w:tabs>
+          <w:tab w:val="num" w:pos="2160"/>
+        </w:tabs>
+        <w:ind w:left="2160" w:hanging="360"/>
+      </w:pPr>
+      <w:rPr>
+        <w:rFonts w:ascii="Wingdings" w:hAnsi="Wingdings" w:hint="default"/>
+        <w:sz w:val="20"/>
+      </w:rPr>
+    </w:lvl>
+    <w:lvl w:ilvl="3" w:tentative="1">
+      <w:start w:val="1"/>
+      <w:numFmt w:val="bullet"/>
+      <w:lvlText w:val=""/>
+      <w:lvlJc w:val="left"/>
+      <w:pPr>
+        <w:tabs>
+          <w:tab w:val="num" w:pos="2880"/>
+        </w:tabs>
+        <w:ind w:left="2880" w:hanging="360"/>
+      </w:pPr>
+      <w:rPr>
+        <w:rFonts w:ascii="Wingdings" w:hAnsi="Wingdings" w:hint="default"/>
+        <w:sz w:val="20"/>
+      </w:rPr>
+    </w:lvl>
+    <w:lvl w:ilvl="4" w:tentative="1">
+      <w:start w:val="1"/>
+      <w:numFmt w:val="bullet"/>
+      <w:lvlText w:val=""/>
+      <w:lvlJc w:val="left"/>
+      <w:pPr>
+        <w:tabs>
+          <w:tab w:val="num" w:pos="3600"/>
+        </w:tabs>
+        <w:ind w:left="3600" w:hanging="360"/>
+      </w:pPr>
+      <w:rPr>
+        <w:rFonts w:ascii="Wingdings" w:hAnsi="Wingdings" w:hint="default"/>
+        <w:sz w:val="20"/>
+      </w:rPr>
+    </w:lvl>
+    <w:lvl w:ilvl="5" w:tentative="1">
+      <w:start w:val="1"/>
+      <w:numFmt w:val="bullet"/>
+      <w:lvlText w:val=""/>
+      <w:lvlJc w:val="left"/>
+      <w:pPr>
+        <w:tabs>
+          <w:tab w:val="num" w:pos="4320"/>
+        </w:tabs>
+        <w:ind w:left="4320" w:hanging="360"/>
+      </w:pPr>
+      <w:rPr>
+        <w:rFonts w:ascii="Wingdings" w:hAnsi="Wingdings" w:hint="default"/>
+        <w:sz w:val="20"/>
+      </w:rPr>
+    </w:lvl>
+    <w:lvl w:ilvl="6" w:tentative="1">
+      <w:start w:val="1"/>
+      <w:numFmt w:val="bullet"/>
+      <w:lvlText w:val=""/>
+      <w:lvlJc w:val="left"/>
+      <w:pPr>
+        <w:tabs>
+          <w:tab w:val="num" w:pos="5040"/>
+        </w:tabs>
+        <w:ind w:left="5040" w:hanging="360"/>
+      </w:pPr>
+      <w:rPr>
+        <w:rFonts w:ascii="Wingdings" w:hAnsi="Wingdings" w:hint="default"/>
+        <w:sz w:val="20"/>
+      </w:rPr>
+    </w:lvl>
+    <w:lvl w:ilvl="7" w:tentative="1">
+      <w:start w:val="1"/>
+      <w:numFmt w:val="bullet"/>
+      <w:lvlText w:val=""/>
+      <w:lvlJc w:val="left"/>
+      <w:pPr>
+        <w:tabs>
+          <w:tab w:val="num" w:pos="5760"/>
+        </w:tabs>
+        <w:ind w:left="5760" w:hanging="360"/>
+      </w:pPr>
+      <w:rPr>
+        <w:rFonts w:ascii="Wingdings" w:hAnsi="Wingdings" w:hint="default"/>
+        <w:sz w:val="20"/>
+      </w:rPr>
+    </w:lvl>
+    <w:lvl w:ilvl="8" w:tentative="1">
+      <w:start w:val="1"/>
+      <w:numFmt w:val="bullet"/>
+      <w:lvlText w:val=""/>
+      <w:lvlJc w:val="left"/>
+      <w:pPr>
+        <w:tabs>
+          <w:tab w:val="num" w:pos="6480"/>
+        </w:tabs>
+        <w:ind w:left="6480" w:hanging="360"/>
+      </w:pPr>
+      <w:rPr>
+        <w:rFonts w:ascii="Wingdings" w:hAnsi="Wingdings" w:hint="default"/>
+        <w:sz w:val="20"/>
+      </w:rPr>
+    </w:lvl>
+  </w:abstractNum>
+  <w:abstractNum w:abstractNumId="9" w15:restartNumberingAfterBreak="0">
+    <w:nsid w:val="61DD1D59"/>
+    <w:multiLevelType w:val="hybridMultilevel"/>
+    <w:tmpl w:val="3066FDFE"/>
+    <w:lvl w:ilvl="0" w:tplc="04090001">
+      <w:start w:val="1"/>
+      <w:numFmt w:val="bullet"/>
+      <w:lvlText w:val=""/>
+      <w:lvlJc w:val="left"/>
+      <w:pPr>
+        <w:ind w:left="720" w:hanging="360"/>
+      </w:pPr>
+      <w:rPr>
+        <w:rFonts w:ascii="Symbol" w:hAnsi="Symbol" w:hint="default"/>
+      </w:rPr>
+    </w:lvl>
+    <w:lvl w:ilvl="1" w:tplc="04090003" w:tentative="1">
+      <w:start w:val="1"/>
+      <w:numFmt w:val="bullet"/>
+      <w:lvlText w:val="o"/>
+      <w:lvlJc w:val="left"/>
+      <w:pPr>
+        <w:ind w:left="1440" w:hanging="360"/>
+      </w:pPr>
+      <w:rPr>
+        <w:rFonts w:ascii="Courier New" w:hAnsi="Courier New" w:cs="Courier New" w:hint="default"/>
+      </w:rPr>
+    </w:lvl>
+    <w:lvl w:ilvl="2" w:tplc="04090005" w:tentative="1">
+      <w:start w:val="1"/>
+      <w:numFmt w:val="bullet"/>
+      <w:lvlText w:val=""/>
+      <w:lvlJc w:val="left"/>
+      <w:pPr>
+        <w:ind w:left="2160" w:hanging="360"/>
+      </w:pPr>
+      <w:rPr>
+        <w:rFonts w:ascii="Wingdings" w:hAnsi="Wingdings" w:hint="default"/>
+      </w:rPr>
+    </w:lvl>
+    <w:lvl w:ilvl="3" w:tplc="04090001" w:tentative="1">
+      <w:start w:val="1"/>
+      <w:numFmt w:val="bullet"/>
+      <w:lvlText w:val=""/>
+      <w:lvlJc w:val="left"/>
+      <w:pPr>
+        <w:ind w:left="2880" w:hanging="360"/>
+      </w:pPr>
+      <w:rPr>
+        <w:rFonts w:ascii="Symbol" w:hAnsi="Symbol" w:hint="default"/>
+      </w:rPr>
+    </w:lvl>
+    <w:lvl w:ilvl="4" w:tplc="04090003" w:tentative="1">
+      <w:start w:val="1"/>
+      <w:numFmt w:val="bullet"/>
+      <w:lvlText w:val="o"/>
+      <w:lvlJc w:val="left"/>
+      <w:pPr>
+        <w:ind w:left="3600" w:hanging="360"/>
+      </w:pPr>
+      <w:rPr>
+        <w:rFonts w:ascii="Courier New" w:hAnsi="Courier New" w:cs="Courier New" w:hint="default"/>
+      </w:rPr>
+    </w:lvl>
+    <w:lvl w:ilvl="5" w:tplc="04090005" w:tentative="1">
+      <w:start w:val="1"/>
+      <w:numFmt w:val="bullet"/>
+      <w:lvlText w:val=""/>
+      <w:lvlJc w:val="left"/>
+      <w:pPr>
+        <w:ind w:left="4320" w:hanging="360"/>
+      </w:pPr>
+      <w:rPr>
+        <w:rFonts w:ascii="Wingdings" w:hAnsi="Wingdings" w:hint="default"/>
+      </w:rPr>
+    </w:lvl>
+    <w:lvl w:ilvl="6" w:tplc="04090001" w:tentative="1">
+      <w:start w:val="1"/>
+      <w:numFmt w:val="bullet"/>
+      <w:lvlText w:val=""/>
+      <w:lvlJc w:val="left"/>
+      <w:pPr>
+        <w:ind w:left="5040" w:hanging="360"/>
+      </w:pPr>
+      <w:rPr>
+        <w:rFonts w:ascii="Symbol" w:hAnsi="Symbol" w:hint="default"/>
+      </w:rPr>
+    </w:lvl>
+    <w:lvl w:ilvl="7" w:tplc="04090003" w:tentative="1">
+      <w:start w:val="1"/>
+      <w:numFmt w:val="bullet"/>
+      <w:lvlText w:val="o"/>
+      <w:lvlJc w:val="left"/>
+      <w:pPr>
+        <w:ind w:left="5760" w:hanging="360"/>
+      </w:pPr>
+      <w:rPr>
+        <w:rFonts w:ascii="Courier New" w:hAnsi="Courier New" w:cs="Courier New" w:hint="default"/>
+      </w:rPr>
+    </w:lvl>
+    <w:lvl w:ilvl="8" w:tplc="04090005" w:tentative="1">
+      <w:start w:val="1"/>
+      <w:numFmt w:val="bullet"/>
+      <w:lvlText w:val=""/>
+      <w:lvlJc w:val="left"/>
+      <w:pPr>
+        <w:ind w:left="6480" w:hanging="360"/>
+      </w:pPr>
+      <w:rPr>
+        <w:rFonts w:ascii="Wingdings" w:hAnsi="Wingdings" w:hint="default"/>
+      </w:rPr>
+    </w:lvl>
+  </w:abstractNum>
+  <w:abstractNum w:abstractNumId="10" w15:restartNumberingAfterBreak="0">
+    <w:nsid w:val="718E22A7"/>
+    <w:multiLevelType w:val="multilevel"/>
+    <w:tmpl w:val="232E1558"/>
+    <w:lvl w:ilvl="0">
+      <w:start w:val="1"/>
+      <w:numFmt w:val="bullet"/>
+      <w:lvlText w:val=""/>
+      <w:lvlJc w:val="left"/>
+      <w:pPr>
+        <w:tabs>
+          <w:tab w:val="num" w:pos="720"/>
+        </w:tabs>
+        <w:ind w:left="720" w:hanging="360"/>
+      </w:pPr>
+      <w:rPr>
+        <w:rFonts w:ascii="Symbol" w:hAnsi="Symbol" w:hint="default"/>
+        <w:sz w:val="20"/>
+      </w:rPr>
+    </w:lvl>
+    <w:lvl w:ilvl="1" w:tentative="1">
+      <w:start w:val="1"/>
+      <w:numFmt w:val="bullet"/>
+      <w:lvlText w:val="o"/>
+      <w:lvlJc w:val="left"/>
+      <w:pPr>
+        <w:tabs>
+          <w:tab w:val="num" w:pos="1440"/>
+        </w:tabs>
+        <w:ind w:left="1440" w:hanging="360"/>
+      </w:pPr>
+      <w:rPr>
+        <w:rFonts w:ascii="Courier New" w:hAnsi="Courier New" w:hint="default"/>
+        <w:sz w:val="20"/>
+      </w:rPr>
+    </w:lvl>
+    <w:lvl w:ilvl="2" w:tentative="1">
+      <w:start w:val="1"/>
+      <w:numFmt w:val="bullet"/>
+      <w:lvlText w:val=""/>
+      <w:lvlJc w:val="left"/>
+      <w:pPr>
+        <w:tabs>
+          <w:tab w:val="num" w:pos="2160"/>
+        </w:tabs>
+        <w:ind w:left="2160" w:hanging="360"/>
+      </w:pPr>
+      <w:rPr>
+        <w:rFonts w:ascii="Wingdings" w:hAnsi="Wingdings" w:hint="default"/>
+        <w:sz w:val="20"/>
+      </w:rPr>
+    </w:lvl>
+    <w:lvl w:ilvl="3" w:tentative="1">
+      <w:start w:val="1"/>
+      <w:numFmt w:val="bullet"/>
+      <w:lvlText w:val=""/>
+      <w:lvlJc w:val="left"/>
+      <w:pPr>
+        <w:tabs>
+          <w:tab w:val="num" w:pos="2880"/>
+        </w:tabs>
+        <w:ind w:left="2880" w:hanging="360"/>
+      </w:pPr>
+      <w:rPr>
+        <w:rFonts w:ascii="Wingdings" w:hAnsi="Wingdings" w:hint="default"/>
+        <w:sz w:val="20"/>
+      </w:rPr>
+    </w:lvl>
+    <w:lvl w:ilvl="4" w:tentative="1">
+      <w:start w:val="1"/>
+      <w:numFmt w:val="bullet"/>
+      <w:lvlText w:val=""/>
+      <w:lvlJc w:val="left"/>
+      <w:pPr>
+        <w:tabs>
+          <w:tab w:val="num" w:pos="3600"/>
+        </w:tabs>
+        <w:ind w:left="3600" w:hanging="360"/>
+      </w:pPr>
+      <w:rPr>
+        <w:rFonts w:ascii="Wingdings" w:hAnsi="Wingdings" w:hint="default"/>
+        <w:sz w:val="20"/>
+      </w:rPr>
+    </w:lvl>
+    <w:lvl w:ilvl="5" w:tentative="1">
+      <w:start w:val="1"/>
+      <w:numFmt w:val="bullet"/>
+      <w:lvlText w:val=""/>
+      <w:lvlJc w:val="left"/>
+      <w:pPr>
+        <w:tabs>
+          <w:tab w:val="num" w:pos="4320"/>
+        </w:tabs>
+        <w:ind w:left="4320" w:hanging="360"/>
+      </w:pPr>
+      <w:rPr>
+        <w:rFonts w:ascii="Wingdings" w:hAnsi="Wingdings" w:hint="default"/>
+        <w:sz w:val="20"/>
+      </w:rPr>
+    </w:lvl>
+    <w:lvl w:ilvl="6" w:tentative="1">
+      <w:start w:val="1"/>
+      <w:numFmt w:val="bullet"/>
+      <w:lvlText w:val=""/>
+      <w:lvlJc w:val="left"/>
+      <w:pPr>
+        <w:tabs>
+          <w:tab w:val="num" w:pos="5040"/>
+        </w:tabs>
+        <w:ind w:left="5040" w:hanging="360"/>
+      </w:pPr>
+      <w:rPr>
+        <w:rFonts w:ascii="Wingdings" w:hAnsi="Wingdings" w:hint="default"/>
+        <w:sz w:val="20"/>
+      </w:rPr>
+    </w:lvl>
+    <w:lvl w:ilvl="7" w:tentative="1">
+      <w:start w:val="1"/>
+      <w:numFmt w:val="bullet"/>
+      <w:lvlText w:val=""/>
+      <w:lvlJc w:val="left"/>
+      <w:pPr>
+        <w:tabs>
+          <w:tab w:val="num" w:pos="5760"/>
+        </w:tabs>
+        <w:ind w:left="5760" w:hanging="360"/>
+      </w:pPr>
+      <w:rPr>
+        <w:rFonts w:ascii="Wingdings" w:hAnsi="Wingdings" w:hint="default"/>
+        <w:sz w:val="20"/>
+      </w:rPr>
+    </w:lvl>
+    <w:lvl w:ilvl="8" w:tentative="1">
+      <w:start w:val="1"/>
+      <w:numFmt w:val="bullet"/>
+      <w:lvlText w:val=""/>
+      <w:lvlJc w:val="left"/>
+      <w:pPr>
+        <w:tabs>
+          <w:tab w:val="num" w:pos="6480"/>
+        </w:tabs>
+        <w:ind w:left="6480" w:hanging="360"/>
+      </w:pPr>
+      <w:rPr>
+        <w:rFonts w:ascii="Wingdings" w:hAnsi="Wingdings" w:hint="default"/>
+        <w:sz w:val="20"/>
+      </w:rPr>
+    </w:lvl>
+  </w:abstractNum>
+  <w:abstractNum w:abstractNumId="11" w15:restartNumberingAfterBreak="0">
+    <w:nsid w:val="74D13D35"/>
+    <w:multiLevelType w:val="multilevel"/>
+    <w:tmpl w:val="D4C07542"/>
+    <w:lvl w:ilvl="0">
+      <w:start w:val="1"/>
+      <w:numFmt w:val="bullet"/>
+      <w:lvlText w:val=""/>
+      <w:lvlJc w:val="left"/>
+      <w:pPr>
+        <w:tabs>
+          <w:tab w:val="num" w:pos="720"/>
+        </w:tabs>
+        <w:ind w:left="720" w:hanging="360"/>
+      </w:pPr>
+      <w:rPr>
+        <w:rFonts w:ascii="Symbol" w:hAnsi="Symbol" w:hint="default"/>
+        <w:sz w:val="20"/>
+      </w:rPr>
+    </w:lvl>
+    <w:lvl w:ilvl="1">
+      <w:start w:val="1"/>
+      <w:numFmt w:val="bullet"/>
+      <w:lvlText w:val="o"/>
+      <w:lvlJc w:val="left"/>
+      <w:pPr>
+        <w:tabs>
+          <w:tab w:val="num" w:pos="1440"/>
+        </w:tabs>
+        <w:ind w:left="1440" w:hanging="360"/>
+      </w:pPr>
+      <w:rPr>
+        <w:rFonts w:ascii="Courier New" w:hAnsi="Courier New" w:hint="default"/>
+        <w:sz w:val="20"/>
+      </w:rPr>
+    </w:lvl>
+    <w:lvl w:ilvl="2" w:tentative="1">
+      <w:start w:val="1"/>
+      <w:numFmt w:val="bullet"/>
+      <w:lvlText w:val=""/>
+      <w:lvlJc w:val="left"/>
+      <w:pPr>
+        <w:tabs>
+          <w:tab w:val="num" w:pos="2160"/>
+        </w:tabs>
+        <w:ind w:left="2160" w:hanging="360"/>
+      </w:pPr>
+      <w:rPr>
+        <w:rFonts w:ascii="Wingdings" w:hAnsi="Wingdings" w:hint="default"/>
+        <w:sz w:val="20"/>
+      </w:rPr>
+    </w:lvl>
+    <w:lvl w:ilvl="3" w:tentative="1">
+      <w:start w:val="1"/>
+      <w:numFmt w:val="bullet"/>
+      <w:lvlText w:val=""/>
+      <w:lvlJc w:val="left"/>
+      <w:pPr>
+        <w:tabs>
+          <w:tab w:val="num" w:pos="2880"/>
+        </w:tabs>
+        <w:ind w:left="2880" w:hanging="360"/>
+      </w:pPr>
+      <w:rPr>
+        <w:rFonts w:ascii="Wingdings" w:hAnsi="Wingdings" w:hint="default"/>
+        <w:sz w:val="20"/>
+      </w:rPr>
+    </w:lvl>
+    <w:lvl w:ilvl="4" w:tentative="1">
+      <w:start w:val="1"/>
+      <w:numFmt w:val="bullet"/>
+      <w:lvlText w:val=""/>
+      <w:lvlJc w:val="left"/>
+      <w:pPr>
+        <w:tabs>
+          <w:tab w:val="num" w:pos="3600"/>
+        </w:tabs>
+        <w:ind w:left="3600" w:hanging="360"/>
+      </w:pPr>
+      <w:rPr>
+        <w:rFonts w:ascii="Wingdings" w:hAnsi="Wingdings" w:hint="default"/>
+        <w:sz w:val="20"/>
+      </w:rPr>
+    </w:lvl>
+    <w:lvl w:ilvl="5" w:tentative="1">
+      <w:start w:val="1"/>
+      <w:numFmt w:val="bullet"/>
+      <w:lvlText w:val=""/>
+      <w:lvlJc w:val="left"/>
+      <w:pPr>
+        <w:tabs>
+          <w:tab w:val="num" w:pos="4320"/>
+        </w:tabs>
+        <w:ind w:left="4320" w:hanging="360"/>
+      </w:pPr>
+      <w:rPr>
+        <w:rFonts w:ascii="Wingdings" w:hAnsi="Wingdings" w:hint="default"/>
+        <w:sz w:val="20"/>
+      </w:rPr>
+    </w:lvl>
+    <w:lvl w:ilvl="6" w:tentative="1">
+      <w:start w:val="1"/>
+      <w:numFmt w:val="bullet"/>
+      <w:lvlText w:val=""/>
+      <w:lvlJc w:val="left"/>
+      <w:pPr>
+        <w:tabs>
+          <w:tab w:val="num" w:pos="5040"/>
+        </w:tabs>
+        <w:ind w:left="5040" w:hanging="360"/>
+      </w:pPr>
+      <w:rPr>
+        <w:rFonts w:ascii="Wingdings" w:hAnsi="Wingdings" w:hint="default"/>
+        <w:sz w:val="20"/>
+      </w:rPr>
+    </w:lvl>
+    <w:lvl w:ilvl="7" w:tentative="1">
+      <w:start w:val="1"/>
+      <w:numFmt w:val="bullet"/>
+      <w:lvlText w:val=""/>
+      <w:lvlJc w:val="left"/>
+      <w:pPr>
+        <w:tabs>
+          <w:tab w:val="num" w:pos="5760"/>
+        </w:tabs>
+        <w:ind w:left="5760" w:hanging="360"/>
+      </w:pPr>
+      <w:rPr>
+        <w:rFonts w:ascii="Wingdings" w:hAnsi="Wingdings" w:hint="default"/>
+        <w:sz w:val="20"/>
+      </w:rPr>
+    </w:lvl>
+    <w:lvl w:ilvl="8" w:tentative="1">
+      <w:start w:val="1"/>
+      <w:numFmt w:val="bullet"/>
+      <w:lvlText w:val=""/>
+      <w:lvlJc w:val="left"/>
+      <w:pPr>
+        <w:tabs>
+          <w:tab w:val="num" w:pos="6480"/>
+        </w:tabs>
+        <w:ind w:left="6480" w:hanging="360"/>
+      </w:pPr>
+      <w:rPr>
+        <w:rFonts w:ascii="Wingdings" w:hAnsi="Wingdings" w:hint="default"/>
+        <w:sz w:val="20"/>
+      </w:rPr>
+    </w:lvl>
+  </w:abstractNum>
+  <w:num w:numId="1" w16cid:durableId="997346041">
+    <w:abstractNumId w:val="0"/>
+  </w:num>
+  <w:num w:numId="2" w16cid:durableId="175387043">
+    <w:abstractNumId w:val="7"/>
+  </w:num>
+  <w:num w:numId="3" w16cid:durableId="18746097">
+    <w:abstractNumId w:val="9"/>
+  </w:num>
+  <w:num w:numId="4" w16cid:durableId="1386486701">
+    <w:abstractNumId w:val="2"/>
+  </w:num>
+  <w:num w:numId="5" w16cid:durableId="1856578538">
+    <w:abstractNumId w:val="6"/>
+  </w:num>
+  <w:num w:numId="6" w16cid:durableId="654262277">
+    <w:abstractNumId w:val="1"/>
+  </w:num>
+  <w:num w:numId="7" w16cid:durableId="552666566">
+    <w:abstractNumId w:val="8"/>
+  </w:num>
+  <w:num w:numId="8" w16cid:durableId="947354360">
+    <w:abstractNumId w:val="4"/>
+  </w:num>
+  <w:num w:numId="9" w16cid:durableId="1847405894">
+    <w:abstractNumId w:val="11"/>
+  </w:num>
+  <w:num w:numId="10" w16cid:durableId="1210991125">
+    <w:abstractNumId w:val="5"/>
+  </w:num>
+  <w:num w:numId="11" w16cid:durableId="387847300">
+    <w:abstractNumId w:val="3"/>
+  </w:num>
+  <w:num w:numId="12" w16cid:durableId="378407917">
+    <w:abstractNumId w:val="10"/>
+  </w:num>
+</w:numbering>
 </file>
 
 <file path=word/styles.xml><?xml version="1.0" encoding="utf-8"?>
@@ -1766,7 +4662,6 @@
   <w:style w:type="character" w:default="1" w:styleId="DefaultParagraphFont">
     <w:name w:val="Default Paragraph Font"/>
     <w:uiPriority w:val="1"/>
-    <w:semiHidden/>
     <w:unhideWhenUsed/>
   </w:style>
   <w:style w:type="table" w:default="1" w:styleId="TableNormal">
@@ -2130,6 +5025,56 @@
     <w:uiPriority w:val="99"/>
     <w:rsid w:val="00894996"/>
   </w:style>
+  <w:style w:type="character" w:styleId="Hyperlink">
+    <w:name w:val="Hyperlink"/>
+    <w:basedOn w:val="DefaultParagraphFont"/>
+    <w:uiPriority w:val="99"/>
+    <w:unhideWhenUsed/>
+    <w:rsid w:val="00F64E44"/>
+    <w:rPr>
+      <w:color w:val="467886" w:themeColor="hyperlink"/>
+      <w:u w:val="single"/>
+    </w:rPr>
+  </w:style>
+  <w:style w:type="character" w:styleId="UnresolvedMention">
+    <w:name w:val="Unresolved Mention"/>
+    <w:basedOn w:val="DefaultParagraphFont"/>
+    <w:uiPriority w:val="99"/>
+    <w:semiHidden/>
+    <w:unhideWhenUsed/>
+    <w:rsid w:val="00F64E44"/>
+    <w:rPr>
+      <w:color w:val="605E5C"/>
+      <w:shd w:val="clear" w:color="auto" w:fill="E1DFDD"/>
+    </w:rPr>
+  </w:style>
+  <w:style w:type="paragraph" w:styleId="NormalWeb">
+    <w:name w:val="Normal (Web)"/>
+    <w:basedOn w:val="Normal"/>
+    <w:uiPriority w:val="99"/>
+    <w:semiHidden/>
+    <w:unhideWhenUsed/>
+    <w:rsid w:val="00C94AE0"/>
+    <w:pPr>
+      <w:spacing w:before="100" w:beforeAutospacing="1" w:after="100" w:afterAutospacing="1" w:line="240" w:lineRule="auto"/>
+    </w:pPr>
+    <w:rPr>
+      <w:rFonts w:ascii="Times New Roman" w:eastAsia="Times New Roman" w:hAnsi="Times New Roman" w:cs="Times New Roman"/>
+      <w:kern w:val="0"/>
+      <w14:ligatures w14:val="none"/>
+    </w:rPr>
+  </w:style>
+  <w:style w:type="character" w:styleId="Strong">
+    <w:name w:val="Strong"/>
+    <w:basedOn w:val="DefaultParagraphFont"/>
+    <w:uiPriority w:val="22"/>
+    <w:qFormat/>
+    <w:rsid w:val="00C94AE0"/>
+    <w:rPr>
+      <w:b/>
+      <w:bCs/>
+    </w:rPr>
+  </w:style>
 </w:styles>
 </file>
 

</xml_diff>

<commit_message>
Presentation DLT model udpate
</commit_message>
<xml_diff>
--- a/ProjectInfo/UserManual.docx
+++ b/ProjectInfo/UserManual.docx
@@ -206,11 +206,9 @@
       <w:r>
         <w:t>Select the installation directory (default: C:\Program Files\</w:t>
       </w:r>
-      <w:proofErr w:type="spellStart"/>
       <w:r>
         <w:t>DrillingMachine-DigitalTwin</w:t>
       </w:r>
-      <w:proofErr w:type="spellEnd"/>
       <w:r>
         <w:t>)</w:t>
       </w:r>
@@ -260,39 +258,13 @@
         </w:numPr>
       </w:pPr>
       <w:r>
-        <w:t xml:space="preserve">Optionally </w:t>
-      </w:r>
-      <w:proofErr w:type="gramStart"/>
-      <w:r>
-        <w:t>check ”Launch</w:t>
-      </w:r>
-      <w:proofErr w:type="gramEnd"/>
-      <w:r>
-        <w:t xml:space="preserve"> </w:t>
-      </w:r>
-      <w:proofErr w:type="gramStart"/>
-      <w:r>
-        <w:t>An</w:t>
-      </w:r>
-      <w:proofErr w:type="gramEnd"/>
-      <w:r>
-        <w:t xml:space="preserve"> Era </w:t>
-      </w:r>
-      <w:proofErr w:type="gramStart"/>
-      <w:r>
-        <w:t>Of</w:t>
-      </w:r>
-      <w:proofErr w:type="gramEnd"/>
-      <w:r>
-        <w:t xml:space="preserve"> </w:t>
-      </w:r>
-      <w:proofErr w:type="gramStart"/>
-      <w:r>
-        <w:t>The</w:t>
-      </w:r>
-      <w:proofErr w:type="gramEnd"/>
-      <w:r>
-        <w:t xml:space="preserve"> Seas”</w:t>
+        <w:t xml:space="preserve">Optionally check ”Launch </w:t>
+      </w:r>
+      <w:r>
+        <w:t>Drilling Machine Digital Twin</w:t>
+      </w:r>
+      <w:r>
+        <w:t>”</w:t>
       </w:r>
     </w:p>
     <w:p>
@@ -386,7 +358,6 @@
           <w:lang w:val="fr-FR"/>
         </w:rPr>
       </w:pPr>
-      <w:proofErr w:type="spellStart"/>
       <w:r>
         <w:rPr>
           <w:b/>
@@ -397,7 +368,6 @@
         </w:rPr>
         <w:t>Uninstallation</w:t>
       </w:r>
-      <w:proofErr w:type="spellEnd"/>
     </w:p>
     <w:p>
       <w:pPr>
@@ -422,11 +392,9 @@
       <w:r>
         <w:t xml:space="preserve">Select </w:t>
       </w:r>
-      <w:proofErr w:type="spellStart"/>
       <w:r>
         <w:t>DrillingMachine-DigitalTwin</w:t>
       </w:r>
-      <w:proofErr w:type="spellEnd"/>
       <w:r>
         <w:t xml:space="preserve"> and click Uninstall</w:t>
       </w:r>
@@ -446,11 +414,9 @@
       <w:r>
         <w:t xml:space="preserve">Use the Uninstall </w:t>
       </w:r>
-      <w:proofErr w:type="spellStart"/>
       <w:r>
         <w:t>DrillingMachine-DigitalTwin</w:t>
       </w:r>
-      <w:proofErr w:type="spellEnd"/>
       <w:r>
         <w:t xml:space="preserve"> shortcut from the Start Menu</w:t>
       </w:r>
@@ -471,7 +437,6 @@
           <w:lang w:val="fr-FR"/>
         </w:rPr>
       </w:pPr>
-      <w:proofErr w:type="spellStart"/>
       <w:r>
         <w:rPr>
           <w:b/>
@@ -482,7 +447,6 @@
         </w:rPr>
         <w:t>Commands</w:t>
       </w:r>
-      <w:proofErr w:type="spellEnd"/>
     </w:p>
     <w:p>
       <w:pPr>
@@ -1224,13 +1188,8 @@
       <w:pPr>
         <w:pStyle w:val="NoSpacing"/>
       </w:pPr>
-      <w:proofErr w:type="gramStart"/>
-      <w:r>
-        <w:t>A Parameters</w:t>
-      </w:r>
-      <w:proofErr w:type="gramEnd"/>
-      <w:r>
-        <w:t xml:space="preserve"> Menu is accessible by pressing the TAB key, allowing adjustment of several drilling machine and terrain parameters. These include:</w:t>
+      <w:r>
+        <w:t>A Parameters Menu is accessible by pressing the TAB key, allowing adjustment of several drilling machine and terrain parameters. These include:</w:t>
       </w:r>
     </w:p>
     <w:p>
@@ -1313,15 +1272,7 @@
         <w:t>ESC</w:t>
       </w:r>
       <w:r>
-        <w:t xml:space="preserve"> key, which also </w:t>
-      </w:r>
-      <w:proofErr w:type="gramStart"/>
-      <w:r>
-        <w:t>allows returning</w:t>
-      </w:r>
-      <w:proofErr w:type="gramEnd"/>
-      <w:r>
-        <w:t xml:space="preserve"> to the main menu.</w:t>
+        <w:t xml:space="preserve"> key, which also allows returning to the main menu.</w:t>
       </w:r>
     </w:p>
     <w:p>
@@ -1383,15 +1334,7 @@
         <w:pStyle w:val="NoSpacing"/>
       </w:pPr>
       <w:r>
-        <w:t xml:space="preserve">To use this mode, a properly formatted CSV file containing the required data must be provided. Sensor data visualization is available through line charts </w:t>
-      </w:r>
-      <w:proofErr w:type="gramStart"/>
-      <w:r>
-        <w:t>similar to</w:t>
-      </w:r>
-      <w:proofErr w:type="gramEnd"/>
-      <w:r>
-        <w:t xml:space="preserve"> those in Drilling Mode. Users can navigate through the timeline using a slider to move forward or backward to specific timestamps.</w:t>
+        <w:t>To use this mode, a properly formatted CSV file containing the required data must be provided. Sensor data visualization is available through line charts similar to those in Drilling Mode. Users can navigate through the timeline using a slider to move forward or backward to specific timestamps.</w:t>
       </w:r>
     </w:p>
     <w:p>
@@ -1539,15 +1482,7 @@
         </w:numPr>
       </w:pPr>
       <w:r>
-        <w:t xml:space="preserve">"Skybox Series Free" by </w:t>
-      </w:r>
-      <w:proofErr w:type="spellStart"/>
-      <w:r>
-        <w:t>Avionx</w:t>
-      </w:r>
-      <w:proofErr w:type="spellEnd"/>
-      <w:r>
-        <w:t xml:space="preserve"> (</w:t>
+        <w:t>"Skybox Series Free" by Avionx (</w:t>
       </w:r>
       <w:hyperlink r:id="rId8" w:history="1">
         <w:r>
@@ -1570,15 +1505,7 @@
         </w:numPr>
       </w:pPr>
       <w:r>
-        <w:t xml:space="preserve">"Simple Water Shader URP" by </w:t>
-      </w:r>
-      <w:proofErr w:type="spellStart"/>
-      <w:r>
-        <w:t>IgniteCoders</w:t>
-      </w:r>
-      <w:proofErr w:type="spellEnd"/>
-      <w:r>
-        <w:t xml:space="preserve"> (</w:t>
+        <w:t>"Simple Water Shader URP" by IgniteCoders (</w:t>
       </w:r>
       <w:hyperlink r:id="rId9" w:history="1">
         <w:r>
@@ -1785,21 +1712,7 @@
         <w:rPr>
           <w:lang w:val="it-IT"/>
         </w:rPr>
-        <w:t xml:space="preserve">- </w:t>
-      </w:r>
-      <w:proofErr w:type="spellStart"/>
-      <w:r>
-        <w:rPr>
-          <w:lang w:val="it-IT"/>
-        </w:rPr>
-        <w:t>Icon</w:t>
-      </w:r>
-      <w:proofErr w:type="spellEnd"/>
-      <w:r>
-        <w:rPr>
-          <w:lang w:val="it-IT"/>
-        </w:rPr>
-        <w:t xml:space="preserve"> design</w:t>
+        <w:t>- Icon design</w:t>
       </w:r>
     </w:p>
     <w:p>
@@ -4662,6 +4575,7 @@
   <w:style w:type="character" w:default="1" w:styleId="DefaultParagraphFont">
     <w:name w:val="Default Paragraph Font"/>
     <w:uiPriority w:val="1"/>
+    <w:semiHidden/>
     <w:unhideWhenUsed/>
   </w:style>
   <w:style w:type="table" w:default="1" w:styleId="TableNormal">

</xml_diff>